<commit_message>
Minor edits of abstract
</commit_message>
<xml_diff>
--- a/Final Research Paper/610_research_paper.docx
+++ b/Final Research Paper/610_research_paper.docx
@@ -1,6 +1,6 @@
 
 <file path=word/document.xml><?xml version="1.0" encoding="utf-8"?>
-<w:document xmlns:wpc="http://schemas.microsoft.com/office/word/2010/wordprocessingCanvas" xmlns:mc="http://schemas.openxmlformats.org/markup-compatibility/2006" xmlns:o="urn:schemas-microsoft-com:office:office" xmlns:r="http://schemas.openxmlformats.org/officeDocument/2006/relationships" xmlns:m="http://schemas.openxmlformats.org/officeDocument/2006/math" xmlns:v="urn:schemas-microsoft-com:vml" xmlns:wp14="http://schemas.microsoft.com/office/word/2010/wordprocessingDrawing" xmlns:wp="http://schemas.openxmlformats.org/drawingml/2006/wordprocessingDrawing" xmlns:w10="urn:schemas-microsoft-com:office:word" xmlns:w="http://schemas.openxmlformats.org/wordprocessingml/2006/main" xmlns:w14="http://schemas.microsoft.com/office/word/2010/wordml" xmlns:wpg="http://schemas.microsoft.com/office/word/2010/wordprocessingGroup" xmlns:wpi="http://schemas.microsoft.com/office/word/2010/wordprocessingInk" xmlns:wne="http://schemas.microsoft.com/office/word/2006/wordml" xmlns:wps="http://schemas.microsoft.com/office/word/2010/wordprocessingShape" mc:Ignorable="w14 wp14">
+<w:document xmlns:wpc="http://schemas.microsoft.com/office/word/2010/wordprocessingCanvas" xmlns:mc="http://schemas.openxmlformats.org/markup-compatibility/2006" xmlns:o="urn:schemas-microsoft-com:office:office" xmlns:r="http://schemas.openxmlformats.org/officeDocument/2006/relationships" xmlns:m="http://schemas.openxmlformats.org/officeDocument/2006/math" xmlns:v="urn:schemas-microsoft-com:vml" xmlns:wp14="http://schemas.microsoft.com/office/word/2010/wordprocessingDrawing" xmlns:wp="http://schemas.openxmlformats.org/drawingml/2006/wordprocessingDrawing" xmlns:w10="urn:schemas-microsoft-com:office:word" xmlns:w="http://schemas.openxmlformats.org/wordprocessingml/2006/main" xmlns:w14="http://schemas.microsoft.com/office/word/2010/wordml" xmlns:w15="http://schemas.microsoft.com/office/word/2012/wordml" xmlns:wpg="http://schemas.microsoft.com/office/word/2010/wordprocessingGroup" xmlns:wpi="http://schemas.microsoft.com/office/word/2010/wordprocessingInk" xmlns:wne="http://schemas.microsoft.com/office/word/2006/wordml" xmlns:wps="http://schemas.microsoft.com/office/word/2010/wordprocessingShape" mc:Ignorable="w14 w15 wp14">
   <w:body>
     <w:p>
       <w:pPr>
@@ -12,6 +12,7 @@
           <w:sz w:val="40"/>
         </w:rPr>
       </w:pPr>
+      <w:proofErr w:type="spellStart"/>
       <w:r>
         <w:rPr>
           <w:b/>
@@ -19,7 +20,37 @@
           <w:kern w:val="28"/>
           <w:sz w:val="40"/>
         </w:rPr>
-        <w:t>RoboRocket: A  Framework for Collecting and Analyzing data for ADHD Assessment</w:t>
+        <w:t>RoboRocket</w:t>
+      </w:r>
+      <w:proofErr w:type="spellEnd"/>
+      <w:r>
+        <w:rPr>
+          <w:b/>
+          <w:bCs/>
+          <w:kern w:val="28"/>
+          <w:sz w:val="40"/>
+        </w:rPr>
+        <w:t xml:space="preserve">: </w:t>
+      </w:r>
+      <w:proofErr w:type="gramStart"/>
+      <w:r>
+        <w:rPr>
+          <w:b/>
+          <w:bCs/>
+          <w:kern w:val="28"/>
+          <w:sz w:val="40"/>
+        </w:rPr>
+        <w:t>A  Framework</w:t>
+      </w:r>
+      <w:proofErr w:type="gramEnd"/>
+      <w:r>
+        <w:rPr>
+          <w:b/>
+          <w:bCs/>
+          <w:kern w:val="28"/>
+          <w:sz w:val="40"/>
+        </w:rPr>
+        <w:t xml:space="preserve"> for Collecting and Analyzing data for ADHD Assessment</w:t>
       </w:r>
     </w:p>
     <w:p>
@@ -54,12 +85,21 @@
                 <w:bCs/>
               </w:rPr>
             </w:pPr>
+            <w:proofErr w:type="spellStart"/>
             <w:r>
               <w:rPr>
                 <w:b/>
                 <w:bCs/>
               </w:rPr>
-              <w:t>Hesham Salman, Jon Kissinger, Sean Mead</w:t>
+              <w:t>Hesham</w:t>
+            </w:r>
+            <w:proofErr w:type="spellEnd"/>
+            <w:r>
+              <w:rPr>
+                <w:b/>
+                <w:bCs/>
+              </w:rPr>
+              <w:t xml:space="preserve"> Salman, Jon Kissinger, Sean Mead</w:t>
             </w:r>
             <w:r>
               <w:rPr>
@@ -95,8 +135,16 @@
               <w:rPr>
                 <w:bCs/>
               </w:rPr>
-              <w:t>Department of Computer Science, Central Michigan University, Mt Pleasant,USA</w:t>
+              <w:t xml:space="preserve">Department of Computer Science, Central Michigan University, Mt </w:t>
             </w:r>
+            <w:proofErr w:type="spellStart"/>
+            <w:r>
+              <w:rPr>
+                <w:bCs/>
+              </w:rPr>
+              <w:t>Pleasant,USA</w:t>
+            </w:r>
+            <w:proofErr w:type="spellEnd"/>
           </w:p>
           <w:p>
             <w:pPr>
@@ -177,21 +225,77 @@
           <w:sz w:val="22"/>
           <w:szCs w:val="22"/>
         </w:rPr>
-        <w:t>gather basic information about the user, such as whether or not they have ADHD, through a survey the user is asked to fill out</w:t>
-      </w:r>
-      <w:r>
-        <w:rPr>
-          <w:sz w:val="22"/>
-          <w:szCs w:val="22"/>
-        </w:rPr>
-        <w:t xml:space="preserve"> one time</w:t>
-      </w:r>
-      <w:r>
-        <w:rPr>
-          <w:sz w:val="22"/>
-          <w:szCs w:val="22"/>
-        </w:rPr>
-        <w:t xml:space="preserve"> at the beginning of the game. We predict that users who have been diagnosed with ADHD type disorders will have a higher variability in reaction times, higher distractibility, and will also prefer mobile applications that do not focus on their reaction times as a measure of success. Previous studies have indicated that the inhibitory abilities of children with ADHD are normalized when playing video games. Due to this, our mobile game will need to alternate between levels that are more like a mobile game and more like a test. We also predict that children diagnosed with ADHD will have more mobile applications installed on their mobile devices as their short attention spans may cause them to jump from mobile application to mobile application quickly as they may get bored rather quickly, compared to a person without ADHD.</w:t>
+        <w:t>gather basic information about the user through a survey the user is asked to fill out</w:t>
+      </w:r>
+      <w:r>
+        <w:rPr>
+          <w:sz w:val="22"/>
+          <w:szCs w:val="22"/>
+        </w:rPr>
+        <w:t xml:space="preserve"> </w:t>
+      </w:r>
+      <w:r>
+        <w:rPr>
+          <w:sz w:val="22"/>
+          <w:szCs w:val="22"/>
+        </w:rPr>
+        <w:t>once prior to</w:t>
+      </w:r>
+      <w:r>
+        <w:rPr>
+          <w:sz w:val="22"/>
+          <w:szCs w:val="22"/>
+        </w:rPr>
+        <w:t xml:space="preserve"> </w:t>
+      </w:r>
+      <w:r>
+        <w:rPr>
+          <w:sz w:val="22"/>
+          <w:szCs w:val="22"/>
+        </w:rPr>
+        <w:t xml:space="preserve">playing </w:t>
+      </w:r>
+      <w:r>
+        <w:rPr>
+          <w:sz w:val="22"/>
+          <w:szCs w:val="22"/>
+        </w:rPr>
+        <w:t xml:space="preserve">the game. We predict that users who have been diagnosed with ADHD type disorders will have a higher variability in reaction times, higher distractibility, and will also prefer mobile applications that do not focus on their reaction times as a measure of success. Previous studies have indicated that the inhibitory abilities of children with ADHD </w:t>
+      </w:r>
+      <w:r>
+        <w:rPr>
+          <w:sz w:val="22"/>
+          <w:szCs w:val="22"/>
+        </w:rPr>
+        <w:t>have the potential to be</w:t>
+      </w:r>
+      <w:r>
+        <w:rPr>
+          <w:sz w:val="22"/>
+          <w:szCs w:val="22"/>
+        </w:rPr>
+        <w:t xml:space="preserve"> normalized when playing video games. </w:t>
+      </w:r>
+      <w:r>
+        <w:rPr>
+          <w:sz w:val="22"/>
+          <w:szCs w:val="22"/>
+        </w:rPr>
+        <w:t>This challenge means we will need sufficient data to offset any normalization</w:t>
+      </w:r>
+      <w:r>
+        <w:rPr>
+          <w:sz w:val="22"/>
+          <w:szCs w:val="22"/>
+        </w:rPr>
+        <w:t>. We also predict that children diagnosed with ADHD will have more mobile applications installed on their mobile devices as their short attention spans may cause them to jump from mobile application to mobile application as they may get bored rather quickly, compared to a person without ADHD.</w:t>
+      </w:r>
+      <w:r>
+        <w:rPr>
+          <w:sz w:val="22"/>
+          <w:szCs w:val="22"/>
+        </w:rPr>
+        <w:t xml:space="preserve">  This application is a work in progress, pending IRB approval, and intended to be a proof of concept.</w:t>
       </w:r>
     </w:p>
     <w:p>
@@ -212,52 +316,59 @@
       </w:r>
       <w:r>
         <w:t>Mobile, ADHD</w:t>
+      </w:r>
+    </w:p>
+    <w:p>
+      <w:pPr>
+        <w:pStyle w:val="Keywords"/>
+        <w:rPr>
+          <w:sz w:val="2"/>
+        </w:rPr>
+      </w:pPr>
+    </w:p>
+    <w:p>
+      <w:pPr>
+        <w:pStyle w:val="Heading1"/>
+        <w:rPr>
+          <w:lang w:val="en-US"/>
+        </w:rPr>
+      </w:pPr>
+      <w:r>
+        <w:rPr>
+          <w:lang w:val="en-US"/>
+        </w:rPr>
+        <w:t>Introduction</w:t>
+      </w:r>
+    </w:p>
+    <w:p>
+      <w:pPr>
+        <w:pStyle w:val="BodyText"/>
+        <w:rPr>
+          <w:sz w:val="22"/>
+          <w:szCs w:val="22"/>
+        </w:rPr>
+      </w:pPr>
+      <w:r>
+        <w:t xml:space="preserve"> </w:t>
+      </w:r>
+      <w:r>
+        <w:tab/>
+      </w:r>
+      <w:r>
+        <w:rPr>
+          <w:sz w:val="22"/>
+          <w:szCs w:val="22"/>
+        </w:rPr>
+        <w:t>With the recent explosion in the ubiquity of mobile devices and t</w:t>
       </w:r>
       <w:bookmarkStart w:id="0" w:name="_GoBack"/>
       <w:bookmarkEnd w:id="0"/>
-    </w:p>
-    <w:p>
-      <w:pPr>
-        <w:pStyle w:val="Keywords"/>
-        <w:rPr>
-          <w:sz w:val="2"/>
-        </w:rPr>
-      </w:pPr>
-    </w:p>
-    <w:p>
-      <w:pPr>
-        <w:pStyle w:val="Heading1"/>
-        <w:rPr>
-          <w:lang w:val="en-US"/>
-        </w:rPr>
-      </w:pPr>
-      <w:r>
-        <w:rPr>
-          <w:lang w:val="en-US"/>
-        </w:rPr>
-        <w:t>Introduction</w:t>
-      </w:r>
-    </w:p>
-    <w:p>
-      <w:pPr>
-        <w:pStyle w:val="BodyText"/>
-        <w:rPr>
-          <w:sz w:val="22"/>
-          <w:szCs w:val="22"/>
-        </w:rPr>
-      </w:pPr>
-      <w:r>
-        <w:t xml:space="preserve"> </w:t>
-      </w:r>
-      <w:r>
-        <w:tab/>
-      </w:r>
-      <w:r>
-        <w:rPr>
-          <w:sz w:val="22"/>
-          <w:szCs w:val="22"/>
-        </w:rPr>
-        <w:t xml:space="preserve">With the recent explosion in the ubiquity of mobile devices and the mobile games that often accompany these mobile devices, a great opportunity is presented to researchers for reaching a large scale, geographically widespread demographic through </w:t>
+      <w:r>
+        <w:rPr>
+          <w:sz w:val="22"/>
+          <w:szCs w:val="22"/>
+        </w:rPr>
+        <w:t xml:space="preserve">he mobile games that often accompany these mobile devices, a great opportunity is presented to researchers for reaching a large scale, geographically widespread demographic through </w:t>
       </w:r>
       <w:r>
         <w:rPr>
@@ -555,7 +666,23 @@
           <w:sz w:val="22"/>
           <w:szCs w:val="22"/>
         </w:rPr>
-        <w:t xml:space="preserve">comes into play. The time it takes for the user to tap the screen to make their character jump over the object, to the time the object first appears on </w:t>
+        <w:t xml:space="preserve">comes into play. The time it takes for the user to tap the screen to make their character jump over the object, to the time </w:t>
+      </w:r>
+      <w:proofErr w:type="gramStart"/>
+      <w:r>
+        <w:rPr>
+          <w:sz w:val="22"/>
+          <w:szCs w:val="22"/>
+        </w:rPr>
+        <w:t>the</w:t>
+      </w:r>
+      <w:proofErr w:type="gramEnd"/>
+      <w:r>
+        <w:rPr>
+          <w:sz w:val="22"/>
+          <w:szCs w:val="22"/>
+        </w:rPr>
+        <w:t xml:space="preserve"> object first appears on </w:t>
       </w:r>
       <w:r>
         <w:rPr>
@@ -1234,13 +1361,23 @@
           <w:lang w:val="en-US"/>
         </w:rPr>
       </w:pPr>
-      <w:r>
-        <w:rPr>
-          <w:sz w:val="22"/>
-          <w:szCs w:val="22"/>
-          <w:lang w:val="en-US"/>
-        </w:rPr>
-        <w:t xml:space="preserve">CogCubed is a game that was developed for </w:t>
+      <w:proofErr w:type="spellStart"/>
+      <w:r>
+        <w:rPr>
+          <w:sz w:val="22"/>
+          <w:szCs w:val="22"/>
+          <w:lang w:val="en-US"/>
+        </w:rPr>
+        <w:t>CogCubed</w:t>
+      </w:r>
+      <w:proofErr w:type="spellEnd"/>
+      <w:r>
+        <w:rPr>
+          <w:sz w:val="22"/>
+          <w:szCs w:val="22"/>
+          <w:lang w:val="en-US"/>
+        </w:rPr>
+        <w:t xml:space="preserve"> is a game that was developed for </w:t>
       </w:r>
       <w:r>
         <w:rPr>
@@ -1306,21 +1443,41 @@
         </w:rPr>
         <w:t xml:space="preserve">However, </w:t>
       </w:r>
-      <w:r>
-        <w:rPr>
-          <w:sz w:val="22"/>
-          <w:szCs w:val="22"/>
-          <w:lang w:val="en-US"/>
-        </w:rPr>
-        <w:t xml:space="preserve">CogCubed has a major downfall and that is that </w:t>
-      </w:r>
-      <w:r>
-        <w:rPr>
-          <w:sz w:val="22"/>
-          <w:szCs w:val="22"/>
-          <w:lang w:val="en-US"/>
-        </w:rPr>
-        <w:t>CogCubed require</w:t>
+      <w:proofErr w:type="spellStart"/>
+      <w:r>
+        <w:rPr>
+          <w:sz w:val="22"/>
+          <w:szCs w:val="22"/>
+          <w:lang w:val="en-US"/>
+        </w:rPr>
+        <w:t>CogCubed</w:t>
+      </w:r>
+      <w:proofErr w:type="spellEnd"/>
+      <w:r>
+        <w:rPr>
+          <w:sz w:val="22"/>
+          <w:szCs w:val="22"/>
+          <w:lang w:val="en-US"/>
+        </w:rPr>
+        <w:t xml:space="preserve"> has a major downfall and that is that </w:t>
+      </w:r>
+      <w:proofErr w:type="spellStart"/>
+      <w:r>
+        <w:rPr>
+          <w:sz w:val="22"/>
+          <w:szCs w:val="22"/>
+          <w:lang w:val="en-US"/>
+        </w:rPr>
+        <w:t>CogCubed</w:t>
+      </w:r>
+      <w:proofErr w:type="spellEnd"/>
+      <w:r>
+        <w:rPr>
+          <w:sz w:val="22"/>
+          <w:szCs w:val="22"/>
+          <w:lang w:val="en-US"/>
+        </w:rPr>
+        <w:t xml:space="preserve"> require</w:t>
       </w:r>
       <w:r>
         <w:rPr>
@@ -1362,6 +1519,7 @@
         </w:rPr>
         <w:t xml:space="preserve"> </w:t>
       </w:r>
+      <w:proofErr w:type="spellStart"/>
       <w:r>
         <w:rPr>
           <w:sz w:val="22"/>
@@ -1370,6 +1528,7 @@
         </w:rPr>
         <w:t>CogCubed</w:t>
       </w:r>
+      <w:proofErr w:type="spellEnd"/>
       <w:r>
         <w:rPr>
           <w:sz w:val="22"/>
@@ -1699,7 +1858,25 @@
           <w:szCs w:val="22"/>
           <w:lang w:val="en-US"/>
         </w:rPr>
-        <w:t xml:space="preserve">some form of ADHD. However, these tools were not  available in a mobile form. Putting these tools into mobile form </w:t>
+        <w:t xml:space="preserve">some form of ADHD. However, these tools were </w:t>
+      </w:r>
+      <w:proofErr w:type="gramStart"/>
+      <w:r>
+        <w:rPr>
+          <w:sz w:val="22"/>
+          <w:szCs w:val="22"/>
+          <w:lang w:val="en-US"/>
+        </w:rPr>
+        <w:t>not  available</w:t>
+      </w:r>
+      <w:proofErr w:type="gramEnd"/>
+      <w:r>
+        <w:rPr>
+          <w:sz w:val="22"/>
+          <w:szCs w:val="22"/>
+          <w:lang w:val="en-US"/>
+        </w:rPr>
+        <w:t xml:space="preserve"> in a mobile form. Putting these tools into mobile form </w:t>
       </w:r>
       <w:r>
         <w:rPr>
@@ -1903,7 +2080,25 @@
           <w:szCs w:val="22"/>
           <w:lang w:val="en-US"/>
         </w:rPr>
-        <w:t xml:space="preserve">side scroller mobile </w:t>
+        <w:t xml:space="preserve">side </w:t>
+      </w:r>
+      <w:proofErr w:type="spellStart"/>
+      <w:r>
+        <w:rPr>
+          <w:sz w:val="22"/>
+          <w:szCs w:val="22"/>
+          <w:lang w:val="en-US"/>
+        </w:rPr>
+        <w:t>scroller</w:t>
+      </w:r>
+      <w:proofErr w:type="spellEnd"/>
+      <w:r>
+        <w:rPr>
+          <w:sz w:val="22"/>
+          <w:szCs w:val="22"/>
+          <w:lang w:val="en-US"/>
+        </w:rPr>
+        <w:t xml:space="preserve"> mobile </w:t>
       </w:r>
       <w:r>
         <w:rPr>
@@ -2070,7 +2265,7 @@
                     </pic:cNvPicPr>
                   </pic:nvPicPr>
                   <pic:blipFill>
-                    <a:blip r:embed="rId6">
+                    <a:blip r:embed="rId5">
                       <a:extLst>
                         <a:ext uri="{28A0092B-C50C-407E-A947-70E740481C1C}">
                           <a14:useLocalDpi xmlns:a14="http://schemas.microsoft.com/office/drawing/2010/main" val="0"/>
@@ -2133,7 +2328,15 @@
         <w:fldChar w:fldCharType="end"/>
       </w:r>
       <w:r>
-        <w:t>: Use Case Diagram for Program</w:t>
+        <w:t xml:space="preserve">: Use Case </w:t>
+      </w:r>
+      <w:proofErr w:type="spellStart"/>
+      <w:r>
+        <w:t>Diagram</w:t>
+      </w:r>
+      <w:proofErr w:type="spellEnd"/>
+      <w:r>
+        <w:t xml:space="preserve"> for Program</w:t>
       </w:r>
     </w:p>
     <w:p>
@@ -2343,8 +2546,8 @@
             <v:path o:extrusionok="f" gradientshapeok="t" o:connecttype="rect"/>
             <o:lock v:ext="edit" aspectratio="t"/>
           </v:shapetype>
-          <v:shape id="_x0000_i1026" type="#_x0000_t75" style="width:250.5pt;height:246pt">
-            <v:imagedata r:id="rId7" o:title="Screenshot_2014-11-23-17-25-53"/>
+          <v:shape id="_x0000_i1025" type="#_x0000_t75" style="width:250.5pt;height:246pt">
+            <v:imagedata r:id="rId6" o:title="Screenshot_2014-11-23-17-25-53"/>
           </v:shape>
         </w:pict>
       </w:r>
@@ -2380,8 +2583,21 @@
         <w:fldChar w:fldCharType="end"/>
       </w:r>
       <w:r>
-        <w:t>: Sample Survey Question Screenshot</w:t>
-      </w:r>
+        <w:t xml:space="preserve">: </w:t>
+      </w:r>
+      <w:proofErr w:type="spellStart"/>
+      <w:r>
+        <w:t>Sample</w:t>
+      </w:r>
+      <w:proofErr w:type="spellEnd"/>
+      <w:r>
+        <w:t xml:space="preserve"> Survey Question </w:t>
+      </w:r>
+      <w:proofErr w:type="spellStart"/>
+      <w:r>
+        <w:t>Screenshot</w:t>
+      </w:r>
+      <w:proofErr w:type="spellEnd"/>
     </w:p>
     <w:p>
       <w:pPr>
@@ -2567,7 +2783,7 @@
                     </pic:cNvPicPr>
                   </pic:nvPicPr>
                   <pic:blipFill>
-                    <a:blip r:embed="rId8">
+                    <a:blip r:embed="rId7">
                       <a:extLst>
                         <a:ext uri="{28A0092B-C50C-407E-A947-70E740481C1C}">
                           <a14:useLocalDpi xmlns:a14="http://schemas.microsoft.com/office/drawing/2010/main" val="0"/>
@@ -2627,9 +2843,19 @@
       <w:r>
         <w:t xml:space="preserve">: </w:t>
       </w:r>
-      <w:r>
-        <w:t>Screenshot of User Jumping Over Objects</w:t>
-      </w:r>
+      <w:proofErr w:type="spellStart"/>
+      <w:r>
+        <w:t>Screenshot</w:t>
+      </w:r>
+      <w:proofErr w:type="spellEnd"/>
+      <w:r>
+        <w:t xml:space="preserve"> of User Jumping Over </w:t>
+      </w:r>
+      <w:proofErr w:type="spellStart"/>
+      <w:r>
+        <w:t>Objects</w:t>
+      </w:r>
+      <w:proofErr w:type="spellEnd"/>
     </w:p>
     <w:p/>
     <w:p>
@@ -2696,15 +2922,33 @@
           <w:szCs w:val="22"/>
           <w:lang w:val="en-US"/>
         </w:rPr>
-        <w:t>in the user table. The reaction_</w:t>
-      </w:r>
-      <w:r>
-        <w:rPr>
-          <w:sz w:val="22"/>
-          <w:szCs w:val="22"/>
-          <w:lang w:val="en-US"/>
-        </w:rPr>
-        <w:t>time table will house the data on the reaction times the user had while they played the game. The survey table will contain the user's answers to the survey that they filled out before they were able to play the game. Finally, the user table will store data on the user such as their unique user id.</w:t>
+        <w:t xml:space="preserve">in the user table. The </w:t>
+      </w:r>
+      <w:proofErr w:type="spellStart"/>
+      <w:r>
+        <w:rPr>
+          <w:sz w:val="22"/>
+          <w:szCs w:val="22"/>
+          <w:lang w:val="en-US"/>
+        </w:rPr>
+        <w:t>reaction_</w:t>
+      </w:r>
+      <w:r>
+        <w:rPr>
+          <w:sz w:val="22"/>
+          <w:szCs w:val="22"/>
+          <w:lang w:val="en-US"/>
+        </w:rPr>
+        <w:t>time</w:t>
+      </w:r>
+      <w:proofErr w:type="spellEnd"/>
+      <w:r>
+        <w:rPr>
+          <w:sz w:val="22"/>
+          <w:szCs w:val="22"/>
+          <w:lang w:val="en-US"/>
+        </w:rPr>
+        <w:t xml:space="preserve"> table will house the data on the reaction times the user had while they played the game. The survey table will contain the user's answers to the survey that they filled out before they were able to play the game. Finally, the user table will store data on the user such as their unique user id.</w:t>
       </w:r>
     </w:p>
     <w:p>
@@ -2990,7 +3234,7 @@
                     </pic:cNvPicPr>
                   </pic:nvPicPr>
                   <pic:blipFill>
-                    <a:blip r:embed="rId9">
+                    <a:blip r:embed="rId8">
                       <a:extLst>
                         <a:ext uri="{28A0092B-C50C-407E-A947-70E740481C1C}">
                           <a14:useLocalDpi xmlns:a14="http://schemas.microsoft.com/office/drawing/2010/main" val="0"/>
@@ -3053,8 +3297,21 @@
         <w:fldChar w:fldCharType="end"/>
       </w:r>
       <w:r>
-        <w:t>: Database Schema</w:t>
-      </w:r>
+        <w:t xml:space="preserve">: </w:t>
+      </w:r>
+      <w:proofErr w:type="spellStart"/>
+      <w:r>
+        <w:t>Database</w:t>
+      </w:r>
+      <w:proofErr w:type="spellEnd"/>
+      <w:r>
+        <w:t xml:space="preserve"> </w:t>
+      </w:r>
+      <w:proofErr w:type="spellStart"/>
+      <w:r>
+        <w:t>Schema</w:t>
+      </w:r>
+      <w:proofErr w:type="spellEnd"/>
     </w:p>
     <w:p>
       <w:pPr>
@@ -3129,8 +3386,18 @@
           <w:szCs w:val="22"/>
           <w:lang w:val="en-US"/>
         </w:rPr>
-        <w:t xml:space="preserve"> side scroller</w:t>
-      </w:r>
+        <w:t xml:space="preserve"> side </w:t>
+      </w:r>
+      <w:proofErr w:type="spellStart"/>
+      <w:r>
+        <w:rPr>
+          <w:sz w:val="22"/>
+          <w:szCs w:val="22"/>
+          <w:lang w:val="en-US"/>
+        </w:rPr>
+        <w:t>scroller</w:t>
+      </w:r>
+      <w:proofErr w:type="spellEnd"/>
       <w:r>
         <w:rPr>
           <w:sz w:val="22"/>
@@ -3245,7 +3512,25 @@
           <w:szCs w:val="22"/>
           <w:lang w:val="en-US"/>
         </w:rPr>
-        <w:t xml:space="preserve"> a leveling system so that we can make the levels become incrementally harder or just to give the user's a change up of scenery in the game so that it doesn't </w:t>
+        <w:t xml:space="preserve"> a leveling system so that we can make the levels become incrementally harder or just to give the user's a </w:t>
+      </w:r>
+      <w:proofErr w:type="spellStart"/>
+      <w:r>
+        <w:rPr>
+          <w:sz w:val="22"/>
+          <w:szCs w:val="22"/>
+          <w:lang w:val="en-US"/>
+        </w:rPr>
+        <w:t>change up</w:t>
+      </w:r>
+      <w:proofErr w:type="spellEnd"/>
+      <w:r>
+        <w:rPr>
+          <w:sz w:val="22"/>
+          <w:szCs w:val="22"/>
+          <w:lang w:val="en-US"/>
+        </w:rPr>
+        <w:t xml:space="preserve"> of scenery in the game so that it doesn't </w:t>
       </w:r>
       <w:r>
         <w:rPr>
@@ -3323,6 +3608,7 @@
         </w:rPr>
         <w:t xml:space="preserve"> to have a variety of mechanics in the game set up for all of these tasks. A big mechanic is collision detection. Thankfully, Unity provides </w:t>
       </w:r>
+      <w:proofErr w:type="gramStart"/>
       <w:r>
         <w:rPr>
           <w:sz w:val="22"/>
@@ -3345,7 +3631,16 @@
           <w:szCs w:val="22"/>
           <w:lang w:val="en-US"/>
         </w:rPr>
-        <w:t xml:space="preserve">ools for collision detection </w:t>
+        <w:t>ools</w:t>
+      </w:r>
+      <w:proofErr w:type="gramEnd"/>
+      <w:r>
+        <w:rPr>
+          <w:sz w:val="22"/>
+          <w:szCs w:val="22"/>
+          <w:lang w:val="en-US"/>
+        </w:rPr>
+        <w:t xml:space="preserve"> for collision detection </w:t>
       </w:r>
       <w:r>
         <w:rPr>
@@ -3483,8 +3778,8 @@
           <w:lang w:val="en-US"/>
         </w:rPr>
         <w:pict>
-          <v:shape id="_x0000_i1048" type="#_x0000_t75" style="width:250.5pt;height:260.25pt">
-            <v:imagedata r:id="rId10" o:title="Screenshot_2014-11-23-17-26-18"/>
+          <v:shape id="_x0000_i1026" type="#_x0000_t75" style="width:250.5pt;height:260.25pt">
+            <v:imagedata r:id="rId9" o:title="Screenshot_2014-11-23-17-26-18"/>
           </v:shape>
         </w:pict>
       </w:r>
@@ -3499,12 +3794,56 @@
       <w:r>
         <w:t>5</w:t>
       </w:r>
-      <w:r>
-        <w:t>:  Sample screenshot</w:t>
-      </w:r>
-      <w:r>
-        <w:t xml:space="preserve"> of Character Moving Across Screen</w:t>
-      </w:r>
+      <w:proofErr w:type="gramStart"/>
+      <w:r>
+        <w:t xml:space="preserve">:  </w:t>
+      </w:r>
+      <w:proofErr w:type="spellStart"/>
+      <w:r>
+        <w:t>Sample</w:t>
+      </w:r>
+      <w:proofErr w:type="spellEnd"/>
+      <w:proofErr w:type="gramEnd"/>
+      <w:r>
+        <w:t xml:space="preserve"> </w:t>
+      </w:r>
+      <w:proofErr w:type="spellStart"/>
+      <w:r>
+        <w:t>screenshot</w:t>
+      </w:r>
+      <w:proofErr w:type="spellEnd"/>
+      <w:r>
+        <w:t xml:space="preserve"> of </w:t>
+      </w:r>
+      <w:proofErr w:type="spellStart"/>
+      <w:r>
+        <w:t>Character</w:t>
+      </w:r>
+      <w:proofErr w:type="spellEnd"/>
+      <w:r>
+        <w:t xml:space="preserve"> </w:t>
+      </w:r>
+      <w:proofErr w:type="spellStart"/>
+      <w:r>
+        <w:t>Moving</w:t>
+      </w:r>
+      <w:proofErr w:type="spellEnd"/>
+      <w:r>
+        <w:t xml:space="preserve"> </w:t>
+      </w:r>
+      <w:proofErr w:type="spellStart"/>
+      <w:r>
+        <w:t>Across</w:t>
+      </w:r>
+      <w:proofErr w:type="spellEnd"/>
+      <w:r>
+        <w:t xml:space="preserve"> </w:t>
+      </w:r>
+      <w:proofErr w:type="spellStart"/>
+      <w:r>
+        <w:t>Screen</w:t>
+      </w:r>
+      <w:proofErr w:type="spellEnd"/>
     </w:p>
     <w:p>
       <w:pPr>
@@ -3627,15 +3966,51 @@
           <w:szCs w:val="22"/>
           <w:lang w:val="en-US"/>
         </w:rPr>
-        <w:t xml:space="preserve"> the Numpy and SciP</w:t>
-      </w:r>
-      <w:r>
-        <w:rPr>
-          <w:sz w:val="22"/>
-          <w:szCs w:val="22"/>
-          <w:lang w:val="en-US"/>
-        </w:rPr>
-        <w:t>y libraries for performing the statistical analysis</w:t>
+        <w:t xml:space="preserve"> the </w:t>
+      </w:r>
+      <w:proofErr w:type="spellStart"/>
+      <w:r>
+        <w:rPr>
+          <w:sz w:val="22"/>
+          <w:szCs w:val="22"/>
+          <w:lang w:val="en-US"/>
+        </w:rPr>
+        <w:t>Numpy</w:t>
+      </w:r>
+      <w:proofErr w:type="spellEnd"/>
+      <w:r>
+        <w:rPr>
+          <w:sz w:val="22"/>
+          <w:szCs w:val="22"/>
+          <w:lang w:val="en-US"/>
+        </w:rPr>
+        <w:t xml:space="preserve"> and </w:t>
+      </w:r>
+      <w:proofErr w:type="spellStart"/>
+      <w:r>
+        <w:rPr>
+          <w:sz w:val="22"/>
+          <w:szCs w:val="22"/>
+          <w:lang w:val="en-US"/>
+        </w:rPr>
+        <w:t>SciP</w:t>
+      </w:r>
+      <w:r>
+        <w:rPr>
+          <w:sz w:val="22"/>
+          <w:szCs w:val="22"/>
+          <w:lang w:val="en-US"/>
+        </w:rPr>
+        <w:t>y</w:t>
+      </w:r>
+      <w:proofErr w:type="spellEnd"/>
+      <w:r>
+        <w:rPr>
+          <w:sz w:val="22"/>
+          <w:szCs w:val="22"/>
+          <w:lang w:val="en-US"/>
+        </w:rPr>
+        <w:t xml:space="preserve"> libraries for performing the statistical analysis</w:t>
       </w:r>
       <w:r>
         <w:rPr>
@@ -3883,7 +4258,25 @@
           <w:szCs w:val="22"/>
           <w:lang w:val="en-US"/>
         </w:rPr>
-        <w:t xml:space="preserve"> We created a user interface in the game that hopefully should be visually appeaing, but not too overwhelming that it distracts the user.</w:t>
+        <w:t xml:space="preserve"> We created a user interface in the game that hopefully should be visually </w:t>
+      </w:r>
+      <w:proofErr w:type="spellStart"/>
+      <w:r>
+        <w:rPr>
+          <w:sz w:val="22"/>
+          <w:szCs w:val="22"/>
+          <w:lang w:val="en-US"/>
+        </w:rPr>
+        <w:t>appeaing</w:t>
+      </w:r>
+      <w:proofErr w:type="spellEnd"/>
+      <w:r>
+        <w:rPr>
+          <w:sz w:val="22"/>
+          <w:szCs w:val="22"/>
+          <w:lang w:val="en-US"/>
+        </w:rPr>
+        <w:t>, but not too overwhelming that it distracts the user.</w:t>
       </w:r>
     </w:p>
     <w:p>
@@ -3967,7 +4360,25 @@
           <w:szCs w:val="22"/>
           <w:lang w:val="en-US"/>
         </w:rPr>
-        <w:t xml:space="preserve"> A game that is slow and laggy relates to a very poor user experience and makes it unlikely that the user will want to come back to the game.</w:t>
+        <w:t xml:space="preserve"> A game that is slow and </w:t>
+      </w:r>
+      <w:proofErr w:type="spellStart"/>
+      <w:r>
+        <w:rPr>
+          <w:sz w:val="22"/>
+          <w:szCs w:val="22"/>
+          <w:lang w:val="en-US"/>
+        </w:rPr>
+        <w:t>laggy</w:t>
+      </w:r>
+      <w:proofErr w:type="spellEnd"/>
+      <w:r>
+        <w:rPr>
+          <w:sz w:val="22"/>
+          <w:szCs w:val="22"/>
+          <w:lang w:val="en-US"/>
+        </w:rPr>
+        <w:t xml:space="preserve"> relates to a very poor user experience and makes it unlikely that the user will want to come back to the game.</w:t>
       </w:r>
       <w:r>
         <w:rPr>
@@ -3983,7 +4394,43 @@
           <w:szCs w:val="22"/>
           <w:lang w:val="en-US"/>
         </w:rPr>
-        <w:t xml:space="preserve">Having a fun game that the user wants to come back to is the of the primary objectives of our game so that we are able to gather aas much data from a user as possible. </w:t>
+        <w:t xml:space="preserve">Having a fun game that the user wants to come back to is </w:t>
+      </w:r>
+      <w:proofErr w:type="gramStart"/>
+      <w:r>
+        <w:rPr>
+          <w:sz w:val="22"/>
+          <w:szCs w:val="22"/>
+          <w:lang w:val="en-US"/>
+        </w:rPr>
+        <w:t>the of</w:t>
+      </w:r>
+      <w:proofErr w:type="gramEnd"/>
+      <w:r>
+        <w:rPr>
+          <w:sz w:val="22"/>
+          <w:szCs w:val="22"/>
+          <w:lang w:val="en-US"/>
+        </w:rPr>
+        <w:t xml:space="preserve"> the primary objectives of our game so that we are able to gather </w:t>
+      </w:r>
+      <w:proofErr w:type="spellStart"/>
+      <w:r>
+        <w:rPr>
+          <w:sz w:val="22"/>
+          <w:szCs w:val="22"/>
+          <w:lang w:val="en-US"/>
+        </w:rPr>
+        <w:t>aas</w:t>
+      </w:r>
+      <w:proofErr w:type="spellEnd"/>
+      <w:r>
+        <w:rPr>
+          <w:sz w:val="22"/>
+          <w:szCs w:val="22"/>
+          <w:lang w:val="en-US"/>
+        </w:rPr>
+        <w:t xml:space="preserve"> much data from a user as possible. </w:t>
       </w:r>
       <w:r>
         <w:rPr>
@@ -4115,7 +4562,25 @@
           <w:szCs w:val="22"/>
           <w:lang w:val="en-US"/>
         </w:rPr>
-        <w:t>Current work on RoboRocket is getting HIPAA approval to allow us to use the mobile application for gathering data</w:t>
+        <w:t xml:space="preserve">Current work on </w:t>
+      </w:r>
+      <w:proofErr w:type="spellStart"/>
+      <w:r>
+        <w:rPr>
+          <w:sz w:val="22"/>
+          <w:szCs w:val="22"/>
+          <w:lang w:val="en-US"/>
+        </w:rPr>
+        <w:t>RoboRocket</w:t>
+      </w:r>
+      <w:proofErr w:type="spellEnd"/>
+      <w:r>
+        <w:rPr>
+          <w:sz w:val="22"/>
+          <w:szCs w:val="22"/>
+          <w:lang w:val="en-US"/>
+        </w:rPr>
+        <w:t xml:space="preserve"> is getting HIPAA approval to allow us to use the mobile application for gathering data</w:t>
       </w:r>
       <w:r>
         <w:rPr>
@@ -4350,15 +4815,7 @@
           <w:szCs w:val="22"/>
           <w:lang w:val="en-US"/>
         </w:rPr>
-        <w:t>collected</w:t>
-      </w:r>
-      <w:r>
-        <w:rPr>
-          <w:sz w:val="22"/>
-          <w:szCs w:val="22"/>
-          <w:lang w:val="en-US"/>
-        </w:rPr>
-        <w:t xml:space="preserve"> </w:t>
+        <w:t xml:space="preserve">collected </w:t>
       </w:r>
       <w:r>
         <w:rPr>
@@ -4442,8 +4899,8 @@
           <w:lang w:val="en-US"/>
         </w:rPr>
         <w:pict>
-          <v:shape id="_x0000_i1040" type="#_x0000_t75" style="width:250.5pt;height:243pt">
-            <v:imagedata r:id="rId11" o:title="Screenshot_2014-11-23-17-26-32"/>
+          <v:shape id="_x0000_i1027" type="#_x0000_t75" style="width:250.5pt;height:243pt">
+            <v:imagedata r:id="rId10" o:title="Screenshot_2014-11-23-17-26-32"/>
           </v:shape>
         </w:pict>
       </w:r>
@@ -4479,10 +4936,127 @@
         <w:fldChar w:fldCharType="end"/>
       </w:r>
       <w:r>
-        <w:t>: Users are presented with an end game score when they complete the game</w:t>
-      </w:r>
-      <w:r>
-        <w:t xml:space="preserve"> that shows them their score along with their personal best score.</w:t>
+        <w:t xml:space="preserve">: </w:t>
+      </w:r>
+      <w:proofErr w:type="spellStart"/>
+      <w:r>
+        <w:t>Users</w:t>
+      </w:r>
+      <w:proofErr w:type="spellEnd"/>
+      <w:r>
+        <w:t xml:space="preserve"> are </w:t>
+      </w:r>
+      <w:proofErr w:type="spellStart"/>
+      <w:r>
+        <w:t>presented</w:t>
+      </w:r>
+      <w:proofErr w:type="spellEnd"/>
+      <w:r>
+        <w:t xml:space="preserve"> </w:t>
+      </w:r>
+      <w:proofErr w:type="spellStart"/>
+      <w:r>
+        <w:t>with</w:t>
+      </w:r>
+      <w:proofErr w:type="spellEnd"/>
+      <w:r>
+        <w:t xml:space="preserve"> an end </w:t>
+      </w:r>
+      <w:proofErr w:type="spellStart"/>
+      <w:r>
+        <w:t>game</w:t>
+      </w:r>
+      <w:proofErr w:type="spellEnd"/>
+      <w:r>
+        <w:t xml:space="preserve"> score </w:t>
+      </w:r>
+      <w:proofErr w:type="spellStart"/>
+      <w:r>
+        <w:t>when</w:t>
+      </w:r>
+      <w:proofErr w:type="spellEnd"/>
+      <w:r>
+        <w:t xml:space="preserve"> </w:t>
+      </w:r>
+      <w:proofErr w:type="spellStart"/>
+      <w:r>
+        <w:t>they</w:t>
+      </w:r>
+      <w:proofErr w:type="spellEnd"/>
+      <w:r>
+        <w:t xml:space="preserve"> </w:t>
+      </w:r>
+      <w:proofErr w:type="spellStart"/>
+      <w:r>
+        <w:t>complete</w:t>
+      </w:r>
+      <w:proofErr w:type="spellEnd"/>
+      <w:r>
+        <w:t xml:space="preserve"> the </w:t>
+      </w:r>
+      <w:proofErr w:type="spellStart"/>
+      <w:r>
+        <w:t>game</w:t>
+      </w:r>
+      <w:proofErr w:type="spellEnd"/>
+      <w:r>
+        <w:t xml:space="preserve"> </w:t>
+      </w:r>
+      <w:proofErr w:type="spellStart"/>
+      <w:r>
+        <w:t>that</w:t>
+      </w:r>
+      <w:proofErr w:type="spellEnd"/>
+      <w:r>
+        <w:t xml:space="preserve"> shows </w:t>
+      </w:r>
+      <w:proofErr w:type="spellStart"/>
+      <w:r>
+        <w:t>them</w:t>
+      </w:r>
+      <w:proofErr w:type="spellEnd"/>
+      <w:r>
+        <w:t xml:space="preserve"> </w:t>
+      </w:r>
+      <w:proofErr w:type="spellStart"/>
+      <w:r>
+        <w:t>their</w:t>
+      </w:r>
+      <w:proofErr w:type="spellEnd"/>
+      <w:r>
+        <w:t xml:space="preserve"> score </w:t>
+      </w:r>
+      <w:proofErr w:type="spellStart"/>
+      <w:r>
+        <w:t>along</w:t>
+      </w:r>
+      <w:proofErr w:type="spellEnd"/>
+      <w:r>
+        <w:t xml:space="preserve"> </w:t>
+      </w:r>
+      <w:proofErr w:type="spellStart"/>
+      <w:r>
+        <w:t>with</w:t>
+      </w:r>
+      <w:proofErr w:type="spellEnd"/>
+      <w:r>
+        <w:t xml:space="preserve"> </w:t>
+      </w:r>
+      <w:proofErr w:type="spellStart"/>
+      <w:r>
+        <w:t>their</w:t>
+      </w:r>
+      <w:proofErr w:type="spellEnd"/>
+      <w:r>
+        <w:t xml:space="preserve"> </w:t>
+      </w:r>
+      <w:proofErr w:type="spellStart"/>
+      <w:r>
+        <w:t>personal</w:t>
+      </w:r>
+      <w:proofErr w:type="spellEnd"/>
+      <w:r>
+        <w:t xml:space="preserve"> best score.</w:t>
       </w:r>
     </w:p>
     <w:p>
@@ -4866,7 +5440,71 @@
           <w:sz w:val="22"/>
           <w:szCs w:val="22"/>
         </w:rPr>
-        <w:t>[1] S. L. Karalunas, H. M. Geurts, K. Konrad, S. Bender, and J. T. Nigg. Annual research review: Reaction time variability in ADHD and autism spectrum disorders: measurement and mechanisms of a proposed trans-diagnostic phenotype. J Child Psychol Psychiatry, 55(6):685-710, Jun 2014.</w:t>
+        <w:t xml:space="preserve">[1] S. L. </w:t>
+      </w:r>
+      <w:proofErr w:type="spellStart"/>
+      <w:r>
+        <w:rPr>
+          <w:sz w:val="22"/>
+          <w:szCs w:val="22"/>
+        </w:rPr>
+        <w:t>Karalunas</w:t>
+      </w:r>
+      <w:proofErr w:type="spellEnd"/>
+      <w:r>
+        <w:rPr>
+          <w:sz w:val="22"/>
+          <w:szCs w:val="22"/>
+        </w:rPr>
+        <w:t xml:space="preserve">, H. M. </w:t>
+      </w:r>
+      <w:proofErr w:type="spellStart"/>
+      <w:r>
+        <w:rPr>
+          <w:sz w:val="22"/>
+          <w:szCs w:val="22"/>
+        </w:rPr>
+        <w:t>Geurts</w:t>
+      </w:r>
+      <w:proofErr w:type="spellEnd"/>
+      <w:r>
+        <w:rPr>
+          <w:sz w:val="22"/>
+          <w:szCs w:val="22"/>
+        </w:rPr>
+        <w:t xml:space="preserve">, K. Konrad, S. Bender, and J. T. </w:t>
+      </w:r>
+      <w:proofErr w:type="spellStart"/>
+      <w:r>
+        <w:rPr>
+          <w:sz w:val="22"/>
+          <w:szCs w:val="22"/>
+        </w:rPr>
+        <w:t>Nigg</w:t>
+      </w:r>
+      <w:proofErr w:type="spellEnd"/>
+      <w:r>
+        <w:rPr>
+          <w:sz w:val="22"/>
+          <w:szCs w:val="22"/>
+        </w:rPr>
+        <w:t xml:space="preserve">. Annual research review: Reaction time variability in ADHD and autism spectrum disorders: measurement and mechanisms of a proposed trans-diagnostic phenotype. J Child </w:t>
+      </w:r>
+      <w:proofErr w:type="spellStart"/>
+      <w:r>
+        <w:rPr>
+          <w:sz w:val="22"/>
+          <w:szCs w:val="22"/>
+        </w:rPr>
+        <w:t>Psychol</w:t>
+      </w:r>
+      <w:proofErr w:type="spellEnd"/>
+      <w:r>
+        <w:rPr>
+          <w:sz w:val="22"/>
+          <w:szCs w:val="22"/>
+        </w:rPr>
+        <w:t xml:space="preserve"> Psychiatry, 55(6):685-710, Jun 2014.</w:t>
       </w:r>
     </w:p>
     <w:p>
@@ -4882,7 +5520,48 @@
           <w:sz w:val="22"/>
           <w:szCs w:val="22"/>
         </w:rPr>
-        <w:t>[2] Stewart H. Mostofsky and Daniel J. Simmonds. Response inhibition and response selection:Two sides of the same coin. J. Cognitive Neuroscience, 20(5):751-761, May 2008.</w:t>
+        <w:t xml:space="preserve">[2] Stewart H. </w:t>
+      </w:r>
+      <w:proofErr w:type="spellStart"/>
+      <w:r>
+        <w:rPr>
+          <w:sz w:val="22"/>
+          <w:szCs w:val="22"/>
+        </w:rPr>
+        <w:t>Mostofsky</w:t>
+      </w:r>
+      <w:proofErr w:type="spellEnd"/>
+      <w:r>
+        <w:rPr>
+          <w:sz w:val="22"/>
+          <w:szCs w:val="22"/>
+        </w:rPr>
+        <w:t xml:space="preserve"> and Daniel J. Simmonds. Response inhibition and response </w:t>
+      </w:r>
+      <w:proofErr w:type="spellStart"/>
+      <w:r>
+        <w:rPr>
+          <w:sz w:val="22"/>
+          <w:szCs w:val="22"/>
+        </w:rPr>
+        <w:t>selection</w:t>
+      </w:r>
+      <w:proofErr w:type="gramStart"/>
+      <w:r>
+        <w:rPr>
+          <w:sz w:val="22"/>
+          <w:szCs w:val="22"/>
+        </w:rPr>
+        <w:t>:Two</w:t>
+      </w:r>
+      <w:proofErr w:type="spellEnd"/>
+      <w:proofErr w:type="gramEnd"/>
+      <w:r>
+        <w:rPr>
+          <w:sz w:val="22"/>
+          <w:szCs w:val="22"/>
+        </w:rPr>
+        <w:t xml:space="preserve"> sides of the same coin. J. Cognitive Neuroscience, 20(5):751-761, May 2008.</w:t>
       </w:r>
     </w:p>
     <w:p>
@@ -4898,7 +5577,144 @@
           <w:sz w:val="22"/>
           <w:szCs w:val="22"/>
         </w:rPr>
-        <w:t>[3] Leila Cristina Vasconcelos de Andrade, Luis Alfredo Vidal Carvalho, Cabral Lima, AdrianoCruz, Paulo Mattos, Carlos Franco, Adriana Soares, and Bruno Grieco. Supermarket game:An adaptive intelligent computer game for attention defecit/hyperactivity disorder diagnosis. In Proceedings of the Fifth Mexican International Conference on Artificial Intelligence, MICAI '06, pages 359{368, Washington, DC, USA, 2006. IEEE Computer Society.</w:t>
+        <w:t xml:space="preserve">[3] Leila Cristina </w:t>
+      </w:r>
+      <w:proofErr w:type="spellStart"/>
+      <w:r>
+        <w:rPr>
+          <w:sz w:val="22"/>
+          <w:szCs w:val="22"/>
+        </w:rPr>
+        <w:t>Vasconcelos</w:t>
+      </w:r>
+      <w:proofErr w:type="spellEnd"/>
+      <w:r>
+        <w:rPr>
+          <w:sz w:val="22"/>
+          <w:szCs w:val="22"/>
+        </w:rPr>
+        <w:t xml:space="preserve"> de Andrade, Luis Alfredo Vidal </w:t>
+      </w:r>
+      <w:proofErr w:type="spellStart"/>
+      <w:r>
+        <w:rPr>
+          <w:sz w:val="22"/>
+          <w:szCs w:val="22"/>
+        </w:rPr>
+        <w:t>Carvalho</w:t>
+      </w:r>
+      <w:proofErr w:type="spellEnd"/>
+      <w:r>
+        <w:rPr>
+          <w:sz w:val="22"/>
+          <w:szCs w:val="22"/>
+        </w:rPr>
+        <w:t xml:space="preserve">, Cabral Lima, </w:t>
+      </w:r>
+      <w:proofErr w:type="spellStart"/>
+      <w:r>
+        <w:rPr>
+          <w:sz w:val="22"/>
+          <w:szCs w:val="22"/>
+        </w:rPr>
+        <w:t>AdrianoCruz</w:t>
+      </w:r>
+      <w:proofErr w:type="spellEnd"/>
+      <w:r>
+        <w:rPr>
+          <w:sz w:val="22"/>
+          <w:szCs w:val="22"/>
+        </w:rPr>
+        <w:t xml:space="preserve">, Paulo </w:t>
+      </w:r>
+      <w:proofErr w:type="spellStart"/>
+      <w:r>
+        <w:rPr>
+          <w:sz w:val="22"/>
+          <w:szCs w:val="22"/>
+        </w:rPr>
+        <w:t>Mattos</w:t>
+      </w:r>
+      <w:proofErr w:type="spellEnd"/>
+      <w:r>
+        <w:rPr>
+          <w:sz w:val="22"/>
+          <w:szCs w:val="22"/>
+        </w:rPr>
+        <w:t xml:space="preserve">, Carlos Franco, Adriana </w:t>
+      </w:r>
+      <w:proofErr w:type="spellStart"/>
+      <w:r>
+        <w:rPr>
+          <w:sz w:val="22"/>
+          <w:szCs w:val="22"/>
+        </w:rPr>
+        <w:t>Soares</w:t>
+      </w:r>
+      <w:proofErr w:type="spellEnd"/>
+      <w:r>
+        <w:rPr>
+          <w:sz w:val="22"/>
+          <w:szCs w:val="22"/>
+        </w:rPr>
+        <w:t xml:space="preserve">, and Bruno </w:t>
+      </w:r>
+      <w:proofErr w:type="spellStart"/>
+      <w:r>
+        <w:rPr>
+          <w:sz w:val="22"/>
+          <w:szCs w:val="22"/>
+        </w:rPr>
+        <w:t>Grieco</w:t>
+      </w:r>
+      <w:proofErr w:type="spellEnd"/>
+      <w:r>
+        <w:rPr>
+          <w:sz w:val="22"/>
+          <w:szCs w:val="22"/>
+        </w:rPr>
+        <w:t xml:space="preserve">. Supermarket </w:t>
+      </w:r>
+      <w:proofErr w:type="spellStart"/>
+      <w:r>
+        <w:rPr>
+          <w:sz w:val="22"/>
+          <w:szCs w:val="22"/>
+        </w:rPr>
+        <w:t>game</w:t>
+      </w:r>
+      <w:proofErr w:type="gramStart"/>
+      <w:r>
+        <w:rPr>
+          <w:sz w:val="22"/>
+          <w:szCs w:val="22"/>
+        </w:rPr>
+        <w:t>:An</w:t>
+      </w:r>
+      <w:proofErr w:type="spellEnd"/>
+      <w:proofErr w:type="gramEnd"/>
+      <w:r>
+        <w:rPr>
+          <w:sz w:val="22"/>
+          <w:szCs w:val="22"/>
+        </w:rPr>
+        <w:t xml:space="preserve"> adaptive intelligent computer game for attention </w:t>
+      </w:r>
+      <w:proofErr w:type="spellStart"/>
+      <w:r>
+        <w:rPr>
+          <w:sz w:val="22"/>
+          <w:szCs w:val="22"/>
+        </w:rPr>
+        <w:t>defecit</w:t>
+      </w:r>
+      <w:proofErr w:type="spellEnd"/>
+      <w:r>
+        <w:rPr>
+          <w:sz w:val="22"/>
+          <w:szCs w:val="22"/>
+        </w:rPr>
+        <w:t>/hyperactivity disorder diagnosis. In Proceedings of the Fifth Mexican International Conference on Artificial Intelligence, MICAI '06, pages 359{368, Washington, DC, USA, 2006. IEEE Computer Society.</w:t>
       </w:r>
     </w:p>
     <w:p>
@@ -4914,7 +5730,71 @@
           <w:sz w:val="22"/>
           <w:szCs w:val="22"/>
         </w:rPr>
-        <w:t xml:space="preserve">[4] Fabio E. G. Santos, Angela P. Z. Bastos, Leila C. V. Andrade, Kate Revoredo, and Paulo Mattos. Assessment of adhd through a computer game: An experiment with a sample of students. In Proceedings of the 2011 Third International Conference on Games and Virtual Worlds for Serious Applications, VS-GAMES </w:t>
+        <w:t xml:space="preserve">[4] Fabio E. G. Santos, Angela P. Z. </w:t>
+      </w:r>
+      <w:proofErr w:type="spellStart"/>
+      <w:r>
+        <w:rPr>
+          <w:sz w:val="22"/>
+          <w:szCs w:val="22"/>
+        </w:rPr>
+        <w:t>Bastos</w:t>
+      </w:r>
+      <w:proofErr w:type="spellEnd"/>
+      <w:r>
+        <w:rPr>
+          <w:sz w:val="22"/>
+          <w:szCs w:val="22"/>
+        </w:rPr>
+        <w:t xml:space="preserve">, Leila C. V. Andrade, Kate </w:t>
+      </w:r>
+      <w:proofErr w:type="spellStart"/>
+      <w:r>
+        <w:rPr>
+          <w:sz w:val="22"/>
+          <w:szCs w:val="22"/>
+        </w:rPr>
+        <w:t>Revoredo</w:t>
+      </w:r>
+      <w:proofErr w:type="spellEnd"/>
+      <w:r>
+        <w:rPr>
+          <w:sz w:val="22"/>
+          <w:szCs w:val="22"/>
+        </w:rPr>
+        <w:t xml:space="preserve">, and Paulo </w:t>
+      </w:r>
+      <w:proofErr w:type="spellStart"/>
+      <w:r>
+        <w:rPr>
+          <w:sz w:val="22"/>
+          <w:szCs w:val="22"/>
+        </w:rPr>
+        <w:t>Mattos</w:t>
+      </w:r>
+      <w:proofErr w:type="spellEnd"/>
+      <w:r>
+        <w:rPr>
+          <w:sz w:val="22"/>
+          <w:szCs w:val="22"/>
+        </w:rPr>
+        <w:t xml:space="preserve">. Assessment of </w:t>
+      </w:r>
+      <w:proofErr w:type="spellStart"/>
+      <w:r>
+        <w:rPr>
+          <w:sz w:val="22"/>
+          <w:szCs w:val="22"/>
+        </w:rPr>
+        <w:t>adhd</w:t>
+      </w:r>
+      <w:proofErr w:type="spellEnd"/>
+      <w:r>
+        <w:rPr>
+          <w:sz w:val="22"/>
+          <w:szCs w:val="22"/>
+        </w:rPr>
+        <w:t xml:space="preserve"> through a computer game: An experiment with a sample of students. In Proceedings of the 2011 Third International Conference on Games and Virtual Worlds for Serious Applications, VS-GAMES </w:t>
       </w:r>
       <w:r>
         <w:rPr>
@@ -4938,7 +5818,71 @@
           <w:sz w:val="22"/>
           <w:szCs w:val="22"/>
         </w:rPr>
-        <w:t>[5] J. N. Epstein, J. M. Langberg, P. J. Rosen, A. Graham, M. E. Narad, T. N. Antonini, W. B. Brinkman, T. Froehlich, J. O. Simon, and M. Altaye. Evidence for higher reaction time variability for children with ADHD on a range of cognitive tasks including reward and event rate manipulations. Neuropsychology, 25(4):427-441, Jul 2011.</w:t>
+        <w:t xml:space="preserve">[5] J. N. Epstein, J. M. </w:t>
+      </w:r>
+      <w:proofErr w:type="spellStart"/>
+      <w:r>
+        <w:rPr>
+          <w:sz w:val="22"/>
+          <w:szCs w:val="22"/>
+        </w:rPr>
+        <w:t>Langberg</w:t>
+      </w:r>
+      <w:proofErr w:type="spellEnd"/>
+      <w:r>
+        <w:rPr>
+          <w:sz w:val="22"/>
+          <w:szCs w:val="22"/>
+        </w:rPr>
+        <w:t xml:space="preserve">, P. J. Rosen, A. Graham, M. E. </w:t>
+      </w:r>
+      <w:proofErr w:type="spellStart"/>
+      <w:r>
+        <w:rPr>
+          <w:sz w:val="22"/>
+          <w:szCs w:val="22"/>
+        </w:rPr>
+        <w:t>Narad</w:t>
+      </w:r>
+      <w:proofErr w:type="spellEnd"/>
+      <w:r>
+        <w:rPr>
+          <w:sz w:val="22"/>
+          <w:szCs w:val="22"/>
+        </w:rPr>
+        <w:t xml:space="preserve">, T. N. </w:t>
+      </w:r>
+      <w:proofErr w:type="spellStart"/>
+      <w:r>
+        <w:rPr>
+          <w:sz w:val="22"/>
+          <w:szCs w:val="22"/>
+        </w:rPr>
+        <w:t>Antonini</w:t>
+      </w:r>
+      <w:proofErr w:type="spellEnd"/>
+      <w:r>
+        <w:rPr>
+          <w:sz w:val="22"/>
+          <w:szCs w:val="22"/>
+        </w:rPr>
+        <w:t xml:space="preserve">, W. B. Brinkman, T. Froehlich, J. O. Simon, and M. </w:t>
+      </w:r>
+      <w:proofErr w:type="spellStart"/>
+      <w:r>
+        <w:rPr>
+          <w:sz w:val="22"/>
+          <w:szCs w:val="22"/>
+        </w:rPr>
+        <w:t>Altaye</w:t>
+      </w:r>
+      <w:proofErr w:type="spellEnd"/>
+      <w:r>
+        <w:rPr>
+          <w:sz w:val="22"/>
+          <w:szCs w:val="22"/>
+        </w:rPr>
+        <w:t>. Evidence for higher reaction time variability for children with ADHD on a range of cognitive tasks including reward and event rate manipulations. Neuropsychology, 25(4):427-441, Jul 2011.</w:t>
       </w:r>
     </w:p>
     <w:p>
@@ -4954,7 +5898,199 @@
           <w:sz w:val="22"/>
           <w:szCs w:val="22"/>
         </w:rPr>
-        <w:t>[6] P. Andreou, B. M. Neale, W. Chen, H. Christiansen, I. Gabriels, A. Heise, S. Meidad, U. C. Muller, H. Uebel, T. Banaschewski, I. Manor, R. Oades, H. Roeyers, A. Rothenberger, P. Sham, H. C. Steinhausen, P. Asherson, and J. Kuntsi. Reaction time performance in ADHD: improvement under fast-incentive condition and familial e</w:t>
+        <w:t xml:space="preserve">[6] P. </w:t>
+      </w:r>
+      <w:proofErr w:type="spellStart"/>
+      <w:r>
+        <w:rPr>
+          <w:sz w:val="22"/>
+          <w:szCs w:val="22"/>
+        </w:rPr>
+        <w:t>Andreou</w:t>
+      </w:r>
+      <w:proofErr w:type="spellEnd"/>
+      <w:r>
+        <w:rPr>
+          <w:sz w:val="22"/>
+          <w:szCs w:val="22"/>
+        </w:rPr>
+        <w:t xml:space="preserve">, B. M. Neale, W. Chen, H. Christiansen, I. </w:t>
+      </w:r>
+      <w:proofErr w:type="spellStart"/>
+      <w:r>
+        <w:rPr>
+          <w:sz w:val="22"/>
+          <w:szCs w:val="22"/>
+        </w:rPr>
+        <w:t>Gabriels</w:t>
+      </w:r>
+      <w:proofErr w:type="spellEnd"/>
+      <w:r>
+        <w:rPr>
+          <w:sz w:val="22"/>
+          <w:szCs w:val="22"/>
+        </w:rPr>
+        <w:t xml:space="preserve">, A. </w:t>
+      </w:r>
+      <w:proofErr w:type="spellStart"/>
+      <w:r>
+        <w:rPr>
+          <w:sz w:val="22"/>
+          <w:szCs w:val="22"/>
+        </w:rPr>
+        <w:t>Heise</w:t>
+      </w:r>
+      <w:proofErr w:type="spellEnd"/>
+      <w:r>
+        <w:rPr>
+          <w:sz w:val="22"/>
+          <w:szCs w:val="22"/>
+        </w:rPr>
+        <w:t xml:space="preserve">, S. </w:t>
+      </w:r>
+      <w:proofErr w:type="spellStart"/>
+      <w:r>
+        <w:rPr>
+          <w:sz w:val="22"/>
+          <w:szCs w:val="22"/>
+        </w:rPr>
+        <w:t>Meidad</w:t>
+      </w:r>
+      <w:proofErr w:type="spellEnd"/>
+      <w:r>
+        <w:rPr>
+          <w:sz w:val="22"/>
+          <w:szCs w:val="22"/>
+        </w:rPr>
+        <w:t xml:space="preserve">, U. C. Muller, H. </w:t>
+      </w:r>
+      <w:proofErr w:type="spellStart"/>
+      <w:r>
+        <w:rPr>
+          <w:sz w:val="22"/>
+          <w:szCs w:val="22"/>
+        </w:rPr>
+        <w:t>Uebel</w:t>
+      </w:r>
+      <w:proofErr w:type="spellEnd"/>
+      <w:r>
+        <w:rPr>
+          <w:sz w:val="22"/>
+          <w:szCs w:val="22"/>
+        </w:rPr>
+        <w:t xml:space="preserve">, T. </w:t>
+      </w:r>
+      <w:proofErr w:type="spellStart"/>
+      <w:r>
+        <w:rPr>
+          <w:sz w:val="22"/>
+          <w:szCs w:val="22"/>
+        </w:rPr>
+        <w:t>Banaschewski</w:t>
+      </w:r>
+      <w:proofErr w:type="spellEnd"/>
+      <w:r>
+        <w:rPr>
+          <w:sz w:val="22"/>
+          <w:szCs w:val="22"/>
+        </w:rPr>
+        <w:t xml:space="preserve">, I. Manor, R. </w:t>
+      </w:r>
+      <w:proofErr w:type="spellStart"/>
+      <w:r>
+        <w:rPr>
+          <w:sz w:val="22"/>
+          <w:szCs w:val="22"/>
+        </w:rPr>
+        <w:t>Oades</w:t>
+      </w:r>
+      <w:proofErr w:type="spellEnd"/>
+      <w:r>
+        <w:rPr>
+          <w:sz w:val="22"/>
+          <w:szCs w:val="22"/>
+        </w:rPr>
+        <w:t xml:space="preserve">, H. </w:t>
+      </w:r>
+      <w:proofErr w:type="spellStart"/>
+      <w:r>
+        <w:rPr>
+          <w:sz w:val="22"/>
+          <w:szCs w:val="22"/>
+        </w:rPr>
+        <w:t>Roeyers</w:t>
+      </w:r>
+      <w:proofErr w:type="spellEnd"/>
+      <w:r>
+        <w:rPr>
+          <w:sz w:val="22"/>
+          <w:szCs w:val="22"/>
+        </w:rPr>
+        <w:t xml:space="preserve">, A. </w:t>
+      </w:r>
+      <w:proofErr w:type="spellStart"/>
+      <w:r>
+        <w:rPr>
+          <w:sz w:val="22"/>
+          <w:szCs w:val="22"/>
+        </w:rPr>
+        <w:t>Rothenberger</w:t>
+      </w:r>
+      <w:proofErr w:type="spellEnd"/>
+      <w:r>
+        <w:rPr>
+          <w:sz w:val="22"/>
+          <w:szCs w:val="22"/>
+        </w:rPr>
+        <w:t xml:space="preserve">, P. Sham, H. C. </w:t>
+      </w:r>
+      <w:proofErr w:type="spellStart"/>
+      <w:r>
+        <w:rPr>
+          <w:sz w:val="22"/>
+          <w:szCs w:val="22"/>
+        </w:rPr>
+        <w:t>Steinhausen</w:t>
+      </w:r>
+      <w:proofErr w:type="spellEnd"/>
+      <w:r>
+        <w:rPr>
+          <w:sz w:val="22"/>
+          <w:szCs w:val="22"/>
+        </w:rPr>
+        <w:t xml:space="preserve">, P. </w:t>
+      </w:r>
+      <w:proofErr w:type="spellStart"/>
+      <w:r>
+        <w:rPr>
+          <w:sz w:val="22"/>
+          <w:szCs w:val="22"/>
+        </w:rPr>
+        <w:t>Asherson</w:t>
+      </w:r>
+      <w:proofErr w:type="spellEnd"/>
+      <w:r>
+        <w:rPr>
+          <w:sz w:val="22"/>
+          <w:szCs w:val="22"/>
+        </w:rPr>
+        <w:t xml:space="preserve">, and J. </w:t>
+      </w:r>
+      <w:proofErr w:type="spellStart"/>
+      <w:r>
+        <w:rPr>
+          <w:sz w:val="22"/>
+          <w:szCs w:val="22"/>
+        </w:rPr>
+        <w:t>Kuntsi</w:t>
+      </w:r>
+      <w:proofErr w:type="spellEnd"/>
+      <w:r>
+        <w:rPr>
+          <w:sz w:val="22"/>
+          <w:szCs w:val="22"/>
+        </w:rPr>
+        <w:t>. Reaction time performance in ADHD: improvement under fast-incentive condition and familial e</w:t>
       </w:r>
       <w:r>
         <w:rPr>
@@ -4962,7 +6098,38 @@
           <w:szCs w:val="22"/>
         </w:rPr>
         <w:br/>
-        <w:t>ects. Psychol Med, 37(12):1703-1715, Dec 2007.</w:t>
+      </w:r>
+      <w:proofErr w:type="spellStart"/>
+      <w:r>
+        <w:rPr>
+          <w:sz w:val="22"/>
+          <w:szCs w:val="22"/>
+        </w:rPr>
+        <w:t>ects</w:t>
+      </w:r>
+      <w:proofErr w:type="spellEnd"/>
+      <w:r>
+        <w:rPr>
+          <w:sz w:val="22"/>
+          <w:szCs w:val="22"/>
+        </w:rPr>
+        <w:t xml:space="preserve">. </w:t>
+      </w:r>
+      <w:proofErr w:type="spellStart"/>
+      <w:r>
+        <w:rPr>
+          <w:sz w:val="22"/>
+          <w:szCs w:val="22"/>
+        </w:rPr>
+        <w:t>Psychol</w:t>
+      </w:r>
+      <w:proofErr w:type="spellEnd"/>
+      <w:r>
+        <w:rPr>
+          <w:sz w:val="22"/>
+          <w:szCs w:val="22"/>
+        </w:rPr>
+        <w:t xml:space="preserve"> Med, 37(12):1703-1715, Dec 2007.</w:t>
       </w:r>
     </w:p>
     <w:p>
@@ -4978,7 +6145,55 @@
           <w:sz w:val="22"/>
           <w:szCs w:val="22"/>
         </w:rPr>
-        <w:t>[7] Sanjana Srivastava Jennifer Schumann Jaideep Srivastava Monika D. Heller, Kurt Roots and T. Sigi Hale. A machine learning-based analysis of game data for attention deficit hyperactivity disorder assessment. Games for Health Journal, 2(5):291-298, 2013.</w:t>
+        <w:t xml:space="preserve">[7] </w:t>
+      </w:r>
+      <w:proofErr w:type="spellStart"/>
+      <w:r>
+        <w:rPr>
+          <w:sz w:val="22"/>
+          <w:szCs w:val="22"/>
+        </w:rPr>
+        <w:t>Sanjana</w:t>
+      </w:r>
+      <w:proofErr w:type="spellEnd"/>
+      <w:r>
+        <w:rPr>
+          <w:sz w:val="22"/>
+          <w:szCs w:val="22"/>
+        </w:rPr>
+        <w:t xml:space="preserve"> Srivastava Jennifer Schumann </w:t>
+      </w:r>
+      <w:proofErr w:type="spellStart"/>
+      <w:r>
+        <w:rPr>
+          <w:sz w:val="22"/>
+          <w:szCs w:val="22"/>
+        </w:rPr>
+        <w:t>Jaideep</w:t>
+      </w:r>
+      <w:proofErr w:type="spellEnd"/>
+      <w:r>
+        <w:rPr>
+          <w:sz w:val="22"/>
+          <w:szCs w:val="22"/>
+        </w:rPr>
+        <w:t xml:space="preserve"> Srivastava Monika D. Heller, Kurt Roots and T. </w:t>
+      </w:r>
+      <w:proofErr w:type="spellStart"/>
+      <w:r>
+        <w:rPr>
+          <w:sz w:val="22"/>
+          <w:szCs w:val="22"/>
+        </w:rPr>
+        <w:t>Sigi</w:t>
+      </w:r>
+      <w:proofErr w:type="spellEnd"/>
+      <w:r>
+        <w:rPr>
+          <w:sz w:val="22"/>
+          <w:szCs w:val="22"/>
+        </w:rPr>
+        <w:t xml:space="preserve"> Hale. A machine learning-based analysis of game data for attention deficit hyperactivity disorder assessment. Games for Health Journal, 2(5):291-298, 2013.</w:t>
       </w:r>
     </w:p>
     <w:p>
@@ -5029,7 +6244,7 @@
 </file>
 
 <file path=word/numbering.xml><?xml version="1.0" encoding="utf-8"?>
-<w:numbering xmlns:wpc="http://schemas.microsoft.com/office/word/2010/wordprocessingCanvas" xmlns:mc="http://schemas.openxmlformats.org/markup-compatibility/2006" xmlns:o="urn:schemas-microsoft-com:office:office" xmlns:r="http://schemas.openxmlformats.org/officeDocument/2006/relationships" xmlns:m="http://schemas.openxmlformats.org/officeDocument/2006/math" xmlns:v="urn:schemas-microsoft-com:vml" xmlns:wp14="http://schemas.microsoft.com/office/word/2010/wordprocessingDrawing" xmlns:wp="http://schemas.openxmlformats.org/drawingml/2006/wordprocessingDrawing" xmlns:w10="urn:schemas-microsoft-com:office:word" xmlns:w="http://schemas.openxmlformats.org/wordprocessingml/2006/main" xmlns:w14="http://schemas.microsoft.com/office/word/2010/wordml" xmlns:wpg="http://schemas.microsoft.com/office/word/2010/wordprocessingGroup" xmlns:wpi="http://schemas.microsoft.com/office/word/2010/wordprocessingInk" xmlns:wne="http://schemas.microsoft.com/office/word/2006/wordml" xmlns:wps="http://schemas.microsoft.com/office/word/2010/wordprocessingShape" mc:Ignorable="w14 wp14">
+<w:numbering xmlns:wpc="http://schemas.microsoft.com/office/word/2010/wordprocessingCanvas" xmlns:mc="http://schemas.openxmlformats.org/markup-compatibility/2006" xmlns:o="urn:schemas-microsoft-com:office:office" xmlns:r="http://schemas.openxmlformats.org/officeDocument/2006/relationships" xmlns:m="http://schemas.openxmlformats.org/officeDocument/2006/math" xmlns:v="urn:schemas-microsoft-com:vml" xmlns:wp14="http://schemas.microsoft.com/office/word/2010/wordprocessingDrawing" xmlns:wp="http://schemas.openxmlformats.org/drawingml/2006/wordprocessingDrawing" xmlns:w10="urn:schemas-microsoft-com:office:word" xmlns:w="http://schemas.openxmlformats.org/wordprocessingml/2006/main" xmlns:w14="http://schemas.microsoft.com/office/word/2010/wordml" xmlns:w15="http://schemas.microsoft.com/office/word/2012/wordml" xmlns:wpg="http://schemas.microsoft.com/office/word/2010/wordprocessingGroup" xmlns:wpi="http://schemas.microsoft.com/office/word/2010/wordprocessingInk" xmlns:wne="http://schemas.microsoft.com/office/word/2006/wordml" xmlns:wps="http://schemas.microsoft.com/office/word/2010/wordprocessingShape" mc:Ignorable="w14 w15 wp14">
   <w:abstractNum w:abstractNumId="0">
     <w:nsid w:val="317814DA"/>
     <w:multiLevelType w:val="multilevel"/>
@@ -5279,7 +6494,7 @@
 </file>
 
 <file path=word/styles.xml><?xml version="1.0" encoding="utf-8"?>
-<w:styles xmlns:mc="http://schemas.openxmlformats.org/markup-compatibility/2006" xmlns:r="http://schemas.openxmlformats.org/officeDocument/2006/relationships" xmlns:w="http://schemas.openxmlformats.org/wordprocessingml/2006/main" xmlns:w14="http://schemas.microsoft.com/office/word/2010/wordml" mc:Ignorable="w14">
+<w:styles xmlns:mc="http://schemas.openxmlformats.org/markup-compatibility/2006" xmlns:r="http://schemas.openxmlformats.org/officeDocument/2006/relationships" xmlns:w="http://schemas.openxmlformats.org/wordprocessingml/2006/main" xmlns:w14="http://schemas.microsoft.com/office/word/2010/wordml" xmlns:w15="http://schemas.microsoft.com/office/word/2012/wordml" mc:Ignorable="w14 w15">
   <w:docDefaults>
     <w:rPrDefault>
       <w:rPr>
@@ -5295,760 +6510,378 @@
       </w:pPr>
     </w:pPrDefault>
   </w:docDefaults>
-  <w:latentStyles w:defLockedState="0" w:defUIPriority="99" w:defSemiHidden="1" w:defUnhideWhenUsed="1" w:defQFormat="0" w:count="267">
-    <w:lsdException w:name="Normal" w:semiHidden="0" w:uiPriority="0" w:unhideWhenUsed="0" w:qFormat="1"/>
-    <w:lsdException w:name="heading 1" w:semiHidden="0" w:uiPriority="0" w:unhideWhenUsed="0" w:qFormat="1"/>
-    <w:lsdException w:name="heading 2" w:uiPriority="0" w:qFormat="1"/>
-    <w:lsdException w:name="heading 3" w:uiPriority="0" w:qFormat="1"/>
-    <w:lsdException w:name="heading 4" w:uiPriority="0" w:qFormat="1"/>
-    <w:lsdException w:name="heading 5" w:uiPriority="0" w:qFormat="1"/>
-    <w:lsdException w:name="heading 6" w:uiPriority="0" w:qFormat="1"/>
-    <w:lsdException w:name="heading 7" w:uiPriority="0" w:qFormat="1"/>
-    <w:lsdException w:name="heading 8" w:uiPriority="0" w:qFormat="1"/>
-    <w:lsdException w:name="heading 9" w:uiPriority="0" w:qFormat="1"/>
-    <w:lsdException w:name="toc 1" w:uiPriority="39"/>
-    <w:lsdException w:name="toc 2" w:uiPriority="39"/>
-    <w:lsdException w:name="toc 3" w:uiPriority="39"/>
-    <w:lsdException w:name="toc 4" w:uiPriority="39"/>
-    <w:lsdException w:name="toc 5" w:uiPriority="39"/>
-    <w:lsdException w:name="toc 6" w:uiPriority="39"/>
-    <w:lsdException w:name="toc 7" w:uiPriority="39"/>
-    <w:lsdException w:name="toc 8" w:uiPriority="39"/>
-    <w:lsdException w:name="toc 9" w:uiPriority="39"/>
-    <w:lsdException w:name="caption" w:uiPriority="35" w:qFormat="1"/>
-    <w:lsdException w:name="Title" w:semiHidden="0" w:uiPriority="10" w:unhideWhenUsed="0" w:qFormat="1"/>
-    <w:lsdException w:name="Default Paragraph Font" w:uiPriority="1"/>
-    <w:lsdException w:name="Body Text" w:uiPriority="0"/>
-    <w:lsdException w:name="Subtitle" w:semiHidden="0" w:uiPriority="11" w:unhideWhenUsed="0" w:qFormat="1"/>
-    <w:lsdException w:name="Strong" w:semiHidden="0" w:uiPriority="22" w:unhideWhenUsed="0" w:qFormat="1"/>
-    <w:lsdException w:name="Emphasis" w:semiHidden="0" w:uiPriority="20" w:unhideWhenUsed="0" w:qFormat="1"/>
-    <w:lsdException w:name="Table Grid" w:semiHidden="0" w:uiPriority="59" w:unhideWhenUsed="0"/>
-    <w:lsdException w:name="Placeholder Text" w:unhideWhenUsed="0"/>
-    <w:lsdException w:name="No Spacing" w:semiHidden="0" w:uiPriority="1" w:unhideWhenUsed="0" w:qFormat="1"/>
-    <w:lsdException w:name="Light Shading" w:semiHidden="0" w:uiPriority="60" w:unhideWhenUsed="0"/>
-    <w:lsdException w:name="Light List" w:semiHidden="0" w:uiPriority="61" w:unhideWhenUsed="0"/>
-    <w:lsdException w:name="Light Grid" w:semiHidden="0" w:uiPriority="62" w:unhideWhenUsed="0"/>
-    <w:lsdException w:name="Medium Shading 1" w:semiHidden="0" w:uiPriority="63" w:unhideWhenUsed="0"/>
-    <w:lsdException w:name="Medium Shading 2" w:semiHidden="0" w:uiPriority="64" w:unhideWhenUsed="0"/>
-    <w:lsdException w:name="Medium List 1" w:semiHidden="0" w:uiPriority="65" w:unhideWhenUsed="0"/>
-    <w:lsdException w:name="Medium List 2" w:semiHidden="0" w:uiPriority="66" w:unhideWhenUsed="0"/>
-    <w:lsdException w:name="Medium Grid 1" w:semiHidden="0" w:uiPriority="67" w:unhideWhenUsed="0"/>
-    <w:lsdException w:name="Medium Grid 2" w:semiHidden="0" w:uiPriority="68" w:unhideWhenUsed="0"/>
-    <w:lsdException w:name="Medium Grid 3" w:semiHidden="0" w:uiPriority="69" w:unhideWhenUsed="0"/>
-    <w:lsdException w:name="Dark List" w:semiHidden="0" w:uiPriority="70" w:unhideWhenUsed="0"/>
-    <w:lsdException w:name="Colorful Shading" w:semiHidden="0" w:uiPriority="71" w:unhideWhenUsed="0"/>
-    <w:lsdException w:name="Colorful List" w:semiHidden="0" w:uiPriority="72" w:unhideWhenUsed="0"/>
-    <w:lsdException w:name="Colorful Grid" w:semiHidden="0" w:uiPriority="73" w:unhideWhenUsed="0"/>
-    <w:lsdException w:name="Light Shading Accent 1" w:semiHidden="0" w:uiPriority="60" w:unhideWhenUsed="0"/>
-    <w:lsdException w:name="Light List Accent 1" w:semiHidden="0" w:uiPriority="61" w:unhideWhenUsed="0"/>
-    <w:lsdException w:name="Light Grid Accent 1" w:semiHidden="0" w:uiPriority="62" w:unhideWhenUsed="0"/>
-    <w:lsdException w:name="Medium Shading 1 Accent 1" w:semiHidden="0" w:uiPriority="63" w:unhideWhenUsed="0"/>
-    <w:lsdException w:name="Medium Shading 2 Accent 1" w:semiHidden="0" w:uiPriority="64" w:unhideWhenUsed="0"/>
-    <w:lsdException w:name="Medium List 1 Accent 1" w:semiHidden="0" w:uiPriority="65" w:unhideWhenUsed="0"/>
-    <w:lsdException w:name="Revision" w:unhideWhenUsed="0"/>
-    <w:lsdException w:name="List Paragraph" w:semiHidden="0" w:uiPriority="34" w:unhideWhenUsed="0" w:qFormat="1"/>
-    <w:lsdException w:name="Quote" w:semiHidden="0" w:uiPriority="29" w:unhideWhenUsed="0" w:qFormat="1"/>
-    <w:lsdException w:name="Intense Quote" w:semiHidden="0" w:uiPriority="30" w:unhideWhenUsed="0" w:qFormat="1"/>
-    <w:lsdException w:name="Medium List 2 Accent 1" w:semiHidden="0" w:uiPriority="66" w:unhideWhenUsed="0"/>
-    <w:lsdException w:name="Medium Grid 1 Accent 1" w:semiHidden="0" w:uiPriority="67" w:unhideWhenUsed="0"/>
-    <w:lsdException w:name="Medium Grid 2 Accent 1" w:semiHidden="0" w:uiPriority="68" w:unhideWhenUsed="0"/>
-    <w:lsdException w:name="Medium Grid 3 Accent 1" w:semiHidden="0" w:uiPriority="69" w:unhideWhenUsed="0"/>
-    <w:lsdException w:name="Dark List Accent 1" w:semiHidden="0" w:uiPriority="70" w:unhideWhenUsed="0"/>
-    <w:lsdException w:name="Colorful Shading Accent 1" w:semiHidden="0" w:uiPriority="71" w:unhideWhenUsed="0"/>
-    <w:lsdException w:name="Colorful List Accent 1" w:semiHidden="0" w:uiPriority="72" w:unhideWhenUsed="0"/>
-    <w:lsdException w:name="Colorful Grid Accent 1" w:semiHidden="0" w:uiPriority="73" w:unhideWhenUsed="0"/>
-    <w:lsdException w:name="Light Shading Accent 2" w:semiHidden="0" w:uiPriority="60" w:unhideWhenUsed="0"/>
-    <w:lsdException w:name="Light List Accent 2" w:semiHidden="0" w:uiPriority="61" w:unhideWhenUsed="0"/>
-    <w:lsdException w:name="Light Grid Accent 2" w:semiHidden="0" w:uiPriority="62" w:unhideWhenUsed="0"/>
-    <w:lsdException w:name="Medium Shading 1 Accent 2" w:semiHidden="0" w:uiPriority="63" w:unhideWhenUsed="0"/>
-    <w:lsdException w:name="Medium Shading 2 Accent 2" w:semiHidden="0" w:uiPriority="64" w:unhideWhenUsed="0"/>
-    <w:lsdException w:name="Medium List 1 Accent 2" w:semiHidden="0" w:uiPriority="65" w:unhideWhenUsed="0"/>
-    <w:lsdException w:name="Medium List 2 Accent 2" w:semiHidden="0" w:uiPriority="66" w:unhideWhenUsed="0"/>
-    <w:lsdException w:name="Medium Grid 1 Accent 2" w:semiHidden="0" w:uiPriority="67" w:unhideWhenUsed="0"/>
-    <w:lsdException w:name="Medium Grid 2 Accent 2" w:semiHidden="0" w:uiPriority="68" w:unhideWhenUsed="0"/>
-    <w:lsdException w:name="Medium Grid 3 Accent 2" w:semiHidden="0" w:uiPriority="69" w:unhideWhenUsed="0"/>
-    <w:lsdException w:name="Dark List Accent 2" w:semiHidden="0" w:uiPriority="70" w:unhideWhenUsed="0"/>
-    <w:lsdException w:name="Colorful Shading Accent 2" w:semiHidden="0" w:uiPriority="71" w:unhideWhenUsed="0"/>
-    <w:lsdException w:name="Colorful List Accent 2" w:semiHidden="0" w:uiPriority="72" w:unhideWhenUsed="0"/>
-    <w:lsdException w:name="Colorful Grid Accent 2" w:semiHidden="0" w:uiPriority="73" w:unhideWhenUsed="0"/>
-    <w:lsdException w:name="Light Shading Accent 3" w:semiHidden="0" w:uiPriority="60" w:unhideWhenUsed="0"/>
-    <w:lsdException w:name="Light List Accent 3" w:semiHidden="0" w:uiPriority="61" w:unhideWhenUsed="0"/>
-    <w:lsdException w:name="Light Grid Accent 3" w:semiHidden="0" w:uiPriority="62" w:unhideWhenUsed="0"/>
-    <w:lsdException w:name="Medium Shading 1 Accent 3" w:semiHidden="0" w:uiPriority="63" w:unhideWhenUsed="0"/>
-    <w:lsdException w:name="Medium Shading 2 Accent 3" w:semiHidden="0" w:uiPriority="64" w:unhideWhenUsed="0"/>
-    <w:lsdException w:name="Medium List 1 Accent 3" w:semiHidden="0" w:uiPriority="65" w:unhideWhenUsed="0"/>
-    <w:lsdException w:name="Medium List 2 Accent 3" w:semiHidden="0" w:uiPriority="66" w:unhideWhenUsed="0"/>
-    <w:lsdException w:name="Medium Grid 1 Accent 3" w:semiHidden="0" w:uiPriority="67" w:unhideWhenUsed="0"/>
-    <w:lsdException w:name="Medium Grid 2 Accent 3" w:semiHidden="0" w:uiPriority="68" w:unhideWhenUsed="0"/>
-    <w:lsdException w:name="Medium Grid 3 Accent 3" w:semiHidden="0" w:uiPriority="69" w:unhideWhenUsed="0"/>
-    <w:lsdException w:name="Dark List Accent 3" w:semiHidden="0" w:uiPriority="70" w:unhideWhenUsed="0"/>
-    <w:lsdException w:name="Colorful Shading Accent 3" w:semiHidden="0" w:uiPriority="71" w:unhideWhenUsed="0"/>
-    <w:lsdException w:name="Colorful List Accent 3" w:semiHidden="0" w:uiPriority="72" w:unhideWhenUsed="0"/>
-    <w:lsdException w:name="Colorful Grid Accent 3" w:semiHidden="0" w:uiPriority="73" w:unhideWhenUsed="0"/>
-    <w:lsdException w:name="Light Shading Accent 4" w:semiHidden="0" w:uiPriority="60" w:unhideWhenUsed="0"/>
-    <w:lsdException w:name="Light List Accent 4" w:semiHidden="0" w:uiPriority="61" w:unhideWhenUsed="0"/>
-    <w:lsdException w:name="Light Grid Accent 4" w:semiHidden="0" w:uiPriority="62" w:unhideWhenUsed="0"/>
-    <w:lsdException w:name="Medium Shading 1 Accent 4" w:semiHidden="0" w:uiPriority="63" w:unhideWhenUsed="0"/>
-    <w:lsdException w:name="Medium Shading 2 Accent 4" w:semiHidden="0" w:uiPriority="64" w:unhideWhenUsed="0"/>
-    <w:lsdException w:name="Medium List 1 Accent 4" w:semiHidden="0" w:uiPriority="65" w:unhideWhenUsed="0"/>
-    <w:lsdException w:name="Medium List 2 Accent 4" w:semiHidden="0" w:uiPriority="66" w:unhideWhenUsed="0"/>
-    <w:lsdException w:name="Medium Grid 1 Accent 4" w:semiHidden="0" w:uiPriority="67" w:unhideWhenUsed="0"/>
-    <w:lsdException w:name="Medium Grid 2 Accent 4" w:semiHidden="0" w:uiPriority="68" w:unhideWhenUsed="0"/>
-    <w:lsdException w:name="Medium Grid 3 Accent 4" w:semiHidden="0" w:uiPriority="69" w:unhideWhenUsed="0"/>
-    <w:lsdException w:name="Dark List Accent 4" w:semiHidden="0" w:uiPriority="70" w:unhideWhenUsed="0"/>
-    <w:lsdException w:name="Colorful Shading Accent 4" w:semiHidden="0" w:uiPriority="71" w:unhideWhenUsed="0"/>
-    <w:lsdException w:name="Colorful List Accent 4" w:semiHidden="0" w:uiPriority="72" w:unhideWhenUsed="0"/>
-    <w:lsdException w:name="Colorful Grid Accent 4" w:semiHidden="0" w:uiPriority="73" w:unhideWhenUsed="0"/>
-    <w:lsdException w:name="Light Shading Accent 5" w:semiHidden="0" w:uiPriority="60" w:unhideWhenUsed="0"/>
-    <w:lsdException w:name="Light List Accent 5" w:semiHidden="0" w:uiPriority="61" w:unhideWhenUsed="0"/>
-    <w:lsdException w:name="Light Grid Accent 5" w:semiHidden="0" w:uiPriority="62" w:unhideWhenUsed="0"/>
-    <w:lsdException w:name="Medium Shading 1 Accent 5" w:semiHidden="0" w:uiPriority="63" w:unhideWhenUsed="0"/>
-    <w:lsdException w:name="Medium Shading 2 Accent 5" w:semiHidden="0" w:uiPriority="64" w:unhideWhenUsed="0"/>
-    <w:lsdException w:name="Medium List 1 Accent 5" w:semiHidden="0" w:uiPriority="65" w:unhideWhenUsed="0"/>
-    <w:lsdException w:name="Medium List 2 Accent 5" w:semiHidden="0" w:uiPriority="66" w:unhideWhenUsed="0"/>
-    <w:lsdException w:name="Medium Grid 1 Accent 5" w:semiHidden="0" w:uiPriority="67" w:unhideWhenUsed="0"/>
-    <w:lsdException w:name="Medium Grid 2 Accent 5" w:semiHidden="0" w:uiPriority="68" w:unhideWhenUsed="0"/>
-    <w:lsdException w:name="Medium Grid 3 Accent 5" w:semiHidden="0" w:uiPriority="69" w:unhideWhenUsed="0"/>
-    <w:lsdException w:name="Dark List Accent 5" w:semiHidden="0" w:uiPriority="70" w:unhideWhenUsed="0"/>
-    <w:lsdException w:name="Colorful Shading Accent 5" w:semiHidden="0" w:uiPriority="71" w:unhideWhenUsed="0"/>
-    <w:lsdException w:name="Colorful List Accent 5" w:semiHidden="0" w:uiPriority="72" w:unhideWhenUsed="0"/>
-    <w:lsdException w:name="Colorful Grid Accent 5" w:semiHidden="0" w:uiPriority="73" w:unhideWhenUsed="0"/>
-    <w:lsdException w:name="Light Shading Accent 6" w:semiHidden="0" w:uiPriority="60" w:unhideWhenUsed="0"/>
-    <w:lsdException w:name="Light List Accent 6" w:semiHidden="0" w:uiPriority="61" w:unhideWhenUsed="0"/>
-    <w:lsdException w:name="Light Grid Accent 6" w:semiHidden="0" w:uiPriority="62" w:unhideWhenUsed="0"/>
-    <w:lsdException w:name="Medium Shading 1 Accent 6" w:semiHidden="0" w:uiPriority="63" w:unhideWhenUsed="0"/>
-    <w:lsdException w:name="Medium Shading 2 Accent 6" w:semiHidden="0" w:uiPriority="64" w:unhideWhenUsed="0"/>
-    <w:lsdException w:name="Medium List 1 Accent 6" w:semiHidden="0" w:uiPriority="65" w:unhideWhenUsed="0"/>
-    <w:lsdException w:name="Medium List 2 Accent 6" w:semiHidden="0" w:uiPriority="66" w:unhideWhenUsed="0"/>
-    <w:lsdException w:name="Medium Grid 1 Accent 6" w:semiHidden="0" w:uiPriority="67" w:unhideWhenUsed="0"/>
-    <w:lsdException w:name="Medium Grid 2 Accent 6" w:semiHidden="0" w:uiPriority="68" w:unhideWhenUsed="0"/>
-    <w:lsdException w:name="Medium Grid 3 Accent 6" w:semiHidden="0" w:uiPriority="69" w:unhideWhenUsed="0"/>
-    <w:lsdException w:name="Dark List Accent 6" w:semiHidden="0" w:uiPriority="70" w:unhideWhenUsed="0"/>
-    <w:lsdException w:name="Colorful Shading Accent 6" w:semiHidden="0" w:uiPriority="71" w:unhideWhenUsed="0"/>
-    <w:lsdException w:name="Colorful List Accent 6" w:semiHidden="0" w:uiPriority="72" w:unhideWhenUsed="0"/>
-    <w:lsdException w:name="Colorful Grid Accent 6" w:semiHidden="0" w:uiPriority="73" w:unhideWhenUsed="0"/>
-    <w:lsdException w:name="Subtle Emphasis" w:semiHidden="0" w:uiPriority="19" w:unhideWhenUsed="0" w:qFormat="1"/>
-    <w:lsdException w:name="Intense Emphasis" w:semiHidden="0" w:uiPriority="21" w:unhideWhenUsed="0" w:qFormat="1"/>
-    <w:lsdException w:name="Subtle Reference" w:semiHidden="0" w:uiPriority="31" w:unhideWhenUsed="0" w:qFormat="1"/>
-    <w:lsdException w:name="Intense Reference" w:semiHidden="0" w:uiPriority="32" w:unhideWhenUsed="0" w:qFormat="1"/>
-    <w:lsdException w:name="Book Title" w:semiHidden="0" w:uiPriority="33" w:unhideWhenUsed="0" w:qFormat="1"/>
-    <w:lsdException w:name="Bibliography" w:uiPriority="37"/>
-    <w:lsdException w:name="TOC Heading" w:uiPriority="39" w:qFormat="1"/>
-  </w:latentStyles>
-  <w:style w:type="paragraph" w:default="1" w:styleId="Normal">
-    <w:name w:val="Normal"/>
-    <w:qFormat/>
-    <w:rsid w:val="00C15F17"/>
-    <w:pPr>
-      <w:spacing w:after="0" w:line="240" w:lineRule="auto"/>
-      <w:jc w:val="both"/>
-    </w:pPr>
-    <w:rPr>
-      <w:rFonts w:ascii="Times New Roman" w:eastAsia="Times New Roman" w:hAnsi="Times New Roman" w:cs="Times New Roman"/>
-      <w:sz w:val="20"/>
-      <w:szCs w:val="20"/>
-      <w:lang w:val="fr-FR"/>
-    </w:rPr>
-  </w:style>
-  <w:style w:type="paragraph" w:styleId="Heading1">
-    <w:name w:val="heading 1"/>
-    <w:basedOn w:val="Normal"/>
-    <w:next w:val="Normal"/>
-    <w:link w:val="Heading1Char"/>
-    <w:qFormat/>
-    <w:rsid w:val="00C15F17"/>
-    <w:pPr>
-      <w:keepNext/>
-      <w:numPr>
-        <w:numId w:val="1"/>
-      </w:numPr>
-      <w:spacing w:after="120"/>
-      <w:ind w:right="-403"/>
-      <w:outlineLvl w:val="0"/>
-    </w:pPr>
-    <w:rPr>
-      <w:b/>
-      <w:sz w:val="28"/>
-    </w:rPr>
-  </w:style>
-  <w:style w:type="paragraph" w:styleId="Heading2">
-    <w:name w:val="heading 2"/>
-    <w:basedOn w:val="Normal"/>
-    <w:next w:val="Normal"/>
-    <w:link w:val="Heading2Char"/>
-    <w:qFormat/>
-    <w:rsid w:val="00C15F17"/>
-    <w:pPr>
-      <w:keepNext/>
-      <w:widowControl w:val="0"/>
-      <w:numPr>
-        <w:ilvl w:val="1"/>
-        <w:numId w:val="1"/>
-      </w:numPr>
-      <w:spacing w:after="120" w:line="312" w:lineRule="atLeast"/>
-      <w:outlineLvl w:val="1"/>
-    </w:pPr>
-    <w:rPr>
-      <w:b/>
-      <w:lang w:val="en-US"/>
-    </w:rPr>
-  </w:style>
-  <w:style w:type="paragraph" w:styleId="Heading3">
-    <w:name w:val="heading 3"/>
-    <w:basedOn w:val="Normal"/>
-    <w:next w:val="Normal"/>
-    <w:link w:val="Heading3Char"/>
-    <w:qFormat/>
-    <w:rsid w:val="00C15F17"/>
-    <w:pPr>
-      <w:keepNext/>
-      <w:numPr>
-        <w:ilvl w:val="2"/>
-        <w:numId w:val="1"/>
-      </w:numPr>
-      <w:spacing w:before="240" w:after="60"/>
-      <w:outlineLvl w:val="2"/>
-    </w:pPr>
-    <w:rPr>
-      <w:b/>
-    </w:rPr>
-  </w:style>
-  <w:style w:type="paragraph" w:styleId="Heading4">
-    <w:name w:val="heading 4"/>
-    <w:basedOn w:val="Normal"/>
-    <w:next w:val="Normal"/>
-    <w:link w:val="Heading4Char"/>
-    <w:qFormat/>
-    <w:rsid w:val="00C15F17"/>
-    <w:pPr>
-      <w:keepNext/>
-      <w:numPr>
-        <w:ilvl w:val="3"/>
-        <w:numId w:val="1"/>
-      </w:numPr>
-      <w:spacing w:before="240" w:after="60"/>
-      <w:outlineLvl w:val="3"/>
-    </w:pPr>
-    <w:rPr>
-      <w:b/>
-    </w:rPr>
-  </w:style>
-  <w:style w:type="paragraph" w:styleId="Heading5">
-    <w:name w:val="heading 5"/>
-    <w:basedOn w:val="Normal"/>
-    <w:next w:val="Normal"/>
-    <w:link w:val="Heading5Char"/>
-    <w:qFormat/>
-    <w:rsid w:val="00C15F17"/>
-    <w:pPr>
-      <w:numPr>
-        <w:ilvl w:val="4"/>
-        <w:numId w:val="1"/>
-      </w:numPr>
-      <w:spacing w:before="240" w:after="60"/>
-      <w:outlineLvl w:val="4"/>
-    </w:pPr>
-    <w:rPr>
-      <w:b/>
-    </w:rPr>
-  </w:style>
-  <w:style w:type="paragraph" w:styleId="Heading6">
-    <w:name w:val="heading 6"/>
-    <w:basedOn w:val="Normal"/>
-    <w:next w:val="Normal"/>
-    <w:link w:val="Heading6Char"/>
-    <w:qFormat/>
-    <w:rsid w:val="00C15F17"/>
-    <w:pPr>
-      <w:numPr>
-        <w:ilvl w:val="5"/>
-        <w:numId w:val="1"/>
-      </w:numPr>
-      <w:spacing w:before="240" w:after="60"/>
-      <w:outlineLvl w:val="5"/>
-    </w:pPr>
-    <w:rPr>
-      <w:b/>
-    </w:rPr>
-  </w:style>
-  <w:style w:type="paragraph" w:styleId="Heading7">
-    <w:name w:val="heading 7"/>
-    <w:basedOn w:val="Normal"/>
-    <w:next w:val="Normal"/>
-    <w:link w:val="Heading7Char"/>
-    <w:qFormat/>
-    <w:rsid w:val="00C15F17"/>
-    <w:pPr>
-      <w:keepNext/>
-      <w:widowControl w:val="0"/>
-      <w:numPr>
-        <w:ilvl w:val="6"/>
-        <w:numId w:val="1"/>
-      </w:numPr>
-      <w:spacing w:line="312" w:lineRule="atLeast"/>
-      <w:jc w:val="center"/>
-      <w:outlineLvl w:val="6"/>
-    </w:pPr>
-    <w:rPr>
-      <w:b/>
-      <w:lang w:val="en-US"/>
-    </w:rPr>
-  </w:style>
-  <w:style w:type="paragraph" w:styleId="Heading8">
-    <w:name w:val="heading 8"/>
-    <w:basedOn w:val="Normal"/>
-    <w:next w:val="Normal"/>
-    <w:link w:val="Heading8Char"/>
-    <w:qFormat/>
-    <w:rsid w:val="00C15F17"/>
-    <w:pPr>
-      <w:keepNext/>
-      <w:widowControl w:val="0"/>
-      <w:numPr>
-        <w:ilvl w:val="7"/>
-        <w:numId w:val="1"/>
-      </w:numPr>
-      <w:spacing w:line="312" w:lineRule="atLeast"/>
-      <w:jc w:val="center"/>
-      <w:outlineLvl w:val="7"/>
-    </w:pPr>
-    <w:rPr>
-      <w:b/>
-      <w:lang w:val="en-US"/>
-    </w:rPr>
-  </w:style>
-  <w:style w:type="paragraph" w:styleId="Heading9">
-    <w:name w:val="heading 9"/>
-    <w:basedOn w:val="Normal"/>
-    <w:next w:val="Normal"/>
-    <w:link w:val="Heading9Char"/>
-    <w:qFormat/>
-    <w:rsid w:val="00C15F17"/>
-    <w:pPr>
-      <w:numPr>
-        <w:ilvl w:val="8"/>
-        <w:numId w:val="1"/>
-      </w:numPr>
-      <w:spacing w:before="240" w:after="60"/>
-      <w:outlineLvl w:val="8"/>
-    </w:pPr>
-    <w:rPr>
-      <w:rFonts w:ascii="Arial" w:hAnsi="Arial"/>
-      <w:sz w:val="22"/>
-    </w:rPr>
-  </w:style>
-  <w:style w:type="character" w:default="1" w:styleId="DefaultParagraphFont">
-    <w:name w:val="Default Paragraph Font"/>
-    <w:uiPriority w:val="1"/>
-    <w:semiHidden/>
-    <w:unhideWhenUsed/>
-  </w:style>
-  <w:style w:type="table" w:default="1" w:styleId="TableNormal">
-    <w:name w:val="Normal Table"/>
-    <w:uiPriority w:val="99"/>
-    <w:semiHidden/>
-    <w:unhideWhenUsed/>
-    <w:tblPr>
-      <w:tblInd w:w="0" w:type="dxa"/>
-      <w:tblCellMar>
-        <w:top w:w="0" w:type="dxa"/>
-        <w:left w:w="108" w:type="dxa"/>
-        <w:bottom w:w="0" w:type="dxa"/>
-        <w:right w:w="108" w:type="dxa"/>
-      </w:tblCellMar>
-    </w:tblPr>
-  </w:style>
-  <w:style w:type="numbering" w:default="1" w:styleId="NoList">
-    <w:name w:val="No List"/>
-    <w:uiPriority w:val="99"/>
-    <w:semiHidden/>
-    <w:unhideWhenUsed/>
-  </w:style>
-  <w:style w:type="character" w:customStyle="1" w:styleId="Heading1Char">
-    <w:name w:val="Heading 1 Char"/>
-    <w:basedOn w:val="DefaultParagraphFont"/>
-    <w:link w:val="Heading1"/>
-    <w:rsid w:val="00C15F17"/>
-    <w:rPr>
-      <w:rFonts w:ascii="Times New Roman" w:eastAsia="Times New Roman" w:hAnsi="Times New Roman" w:cs="Times New Roman"/>
-      <w:b/>
-      <w:sz w:val="28"/>
-      <w:szCs w:val="20"/>
-      <w:lang w:val="fr-FR"/>
-    </w:rPr>
-  </w:style>
-  <w:style w:type="character" w:customStyle="1" w:styleId="Heading2Char">
-    <w:name w:val="Heading 2 Char"/>
-    <w:basedOn w:val="DefaultParagraphFont"/>
-    <w:link w:val="Heading2"/>
-    <w:rsid w:val="00C15F17"/>
-    <w:rPr>
-      <w:rFonts w:ascii="Times New Roman" w:eastAsia="Times New Roman" w:hAnsi="Times New Roman" w:cs="Times New Roman"/>
-      <w:b/>
-      <w:sz w:val="20"/>
-      <w:szCs w:val="20"/>
-    </w:rPr>
-  </w:style>
-  <w:style w:type="character" w:customStyle="1" w:styleId="Heading3Char">
-    <w:name w:val="Heading 3 Char"/>
-    <w:basedOn w:val="DefaultParagraphFont"/>
-    <w:link w:val="Heading3"/>
-    <w:rsid w:val="00C15F17"/>
-    <w:rPr>
-      <w:rFonts w:ascii="Times New Roman" w:eastAsia="Times New Roman" w:hAnsi="Times New Roman" w:cs="Times New Roman"/>
-      <w:b/>
-      <w:sz w:val="20"/>
-      <w:szCs w:val="20"/>
-      <w:lang w:val="fr-FR"/>
-    </w:rPr>
-  </w:style>
-  <w:style w:type="character" w:customStyle="1" w:styleId="Heading4Char">
-    <w:name w:val="Heading 4 Char"/>
-    <w:basedOn w:val="DefaultParagraphFont"/>
-    <w:link w:val="Heading4"/>
-    <w:rsid w:val="00C15F17"/>
-    <w:rPr>
-      <w:rFonts w:ascii="Times New Roman" w:eastAsia="Times New Roman" w:hAnsi="Times New Roman" w:cs="Times New Roman"/>
-      <w:b/>
-      <w:sz w:val="20"/>
-      <w:szCs w:val="20"/>
-      <w:lang w:val="fr-FR"/>
-    </w:rPr>
-  </w:style>
-  <w:style w:type="character" w:customStyle="1" w:styleId="Heading5Char">
-    <w:name w:val="Heading 5 Char"/>
-    <w:basedOn w:val="DefaultParagraphFont"/>
-    <w:link w:val="Heading5"/>
-    <w:rsid w:val="00C15F17"/>
-    <w:rPr>
-      <w:rFonts w:ascii="Times New Roman" w:eastAsia="Times New Roman" w:hAnsi="Times New Roman" w:cs="Times New Roman"/>
-      <w:b/>
-      <w:sz w:val="20"/>
-      <w:szCs w:val="20"/>
-      <w:lang w:val="fr-FR"/>
-    </w:rPr>
-  </w:style>
-  <w:style w:type="character" w:customStyle="1" w:styleId="Heading6Char">
-    <w:name w:val="Heading 6 Char"/>
-    <w:basedOn w:val="DefaultParagraphFont"/>
-    <w:link w:val="Heading6"/>
-    <w:rsid w:val="00C15F17"/>
-    <w:rPr>
-      <w:rFonts w:ascii="Times New Roman" w:eastAsia="Times New Roman" w:hAnsi="Times New Roman" w:cs="Times New Roman"/>
-      <w:b/>
-      <w:sz w:val="20"/>
-      <w:szCs w:val="20"/>
-      <w:lang w:val="fr-FR"/>
-    </w:rPr>
-  </w:style>
-  <w:style w:type="character" w:customStyle="1" w:styleId="Heading7Char">
-    <w:name w:val="Heading 7 Char"/>
-    <w:basedOn w:val="DefaultParagraphFont"/>
-    <w:link w:val="Heading7"/>
-    <w:rsid w:val="00C15F17"/>
-    <w:rPr>
-      <w:rFonts w:ascii="Times New Roman" w:eastAsia="Times New Roman" w:hAnsi="Times New Roman" w:cs="Times New Roman"/>
-      <w:b/>
-      <w:sz w:val="20"/>
-      <w:szCs w:val="20"/>
-    </w:rPr>
-  </w:style>
-  <w:style w:type="character" w:customStyle="1" w:styleId="Heading8Char">
-    <w:name w:val="Heading 8 Char"/>
-    <w:basedOn w:val="DefaultParagraphFont"/>
-    <w:link w:val="Heading8"/>
-    <w:rsid w:val="00C15F17"/>
-    <w:rPr>
-      <w:rFonts w:ascii="Times New Roman" w:eastAsia="Times New Roman" w:hAnsi="Times New Roman" w:cs="Times New Roman"/>
-      <w:b/>
-      <w:sz w:val="20"/>
-      <w:szCs w:val="20"/>
-    </w:rPr>
-  </w:style>
-  <w:style w:type="character" w:customStyle="1" w:styleId="Heading9Char">
-    <w:name w:val="Heading 9 Char"/>
-    <w:basedOn w:val="DefaultParagraphFont"/>
-    <w:link w:val="Heading9"/>
-    <w:rsid w:val="00C15F17"/>
-    <w:rPr>
-      <w:rFonts w:ascii="Arial" w:eastAsia="Times New Roman" w:hAnsi="Arial" w:cs="Times New Roman"/>
-      <w:szCs w:val="20"/>
-      <w:lang w:val="fr-FR"/>
-    </w:rPr>
-  </w:style>
-  <w:style w:type="paragraph" w:styleId="BodyText">
-    <w:name w:val="Body Text"/>
-    <w:basedOn w:val="Normal"/>
-    <w:link w:val="BodyTextChar"/>
-    <w:semiHidden/>
-    <w:rsid w:val="00C15F17"/>
-    <w:pPr>
-      <w:tabs>
-        <w:tab w:val="left" w:pos="432"/>
-        <w:tab w:val="left" w:pos="864"/>
-      </w:tabs>
-      <w:spacing w:after="240"/>
-      <w:ind w:right="29"/>
-    </w:pPr>
-    <w:rPr>
-      <w:lang w:val="en-US"/>
-    </w:rPr>
-  </w:style>
-  <w:style w:type="character" w:customStyle="1" w:styleId="BodyTextChar">
-    <w:name w:val="Body Text Char"/>
-    <w:basedOn w:val="DefaultParagraphFont"/>
-    <w:link w:val="BodyText"/>
-    <w:semiHidden/>
-    <w:rsid w:val="00C15F17"/>
-    <w:rPr>
-      <w:rFonts w:ascii="Times New Roman" w:eastAsia="Times New Roman" w:hAnsi="Times New Roman" w:cs="Times New Roman"/>
-      <w:sz w:val="20"/>
-      <w:szCs w:val="20"/>
-    </w:rPr>
-  </w:style>
-  <w:style w:type="paragraph" w:customStyle="1" w:styleId="Authors">
-    <w:name w:val="Authors"/>
-    <w:basedOn w:val="Normal"/>
-    <w:rsid w:val="00C15F17"/>
-    <w:pPr>
-      <w:jc w:val="center"/>
-    </w:pPr>
-    <w:rPr>
-      <w:sz w:val="22"/>
-      <w:lang w:val="en-US"/>
-    </w:rPr>
-  </w:style>
-  <w:style w:type="paragraph" w:customStyle="1" w:styleId="Abstract">
-    <w:name w:val="Abstract"/>
-    <w:basedOn w:val="Normal"/>
-    <w:rsid w:val="00C15F17"/>
-    <w:pPr>
-      <w:spacing w:before="120" w:after="120"/>
-      <w:ind w:right="51"/>
-    </w:pPr>
-    <w:rPr>
-      <w:i/>
-      <w:lang w:val="en-US"/>
-    </w:rPr>
-  </w:style>
-  <w:style w:type="paragraph" w:customStyle="1" w:styleId="Keywords">
-    <w:name w:val="Keywords"/>
-    <w:basedOn w:val="Normal"/>
-    <w:rsid w:val="00C15F17"/>
-    <w:pPr>
-      <w:spacing w:before="120" w:after="120"/>
-      <w:ind w:right="52"/>
-    </w:pPr>
-    <w:rPr>
-      <w:lang w:val="en-US"/>
-    </w:rPr>
-  </w:style>
-  <w:style w:type="paragraph" w:styleId="BalloonText">
-    <w:name w:val="Balloon Text"/>
-    <w:basedOn w:val="Normal"/>
-    <w:link w:val="BalloonTextChar"/>
-    <w:uiPriority w:val="99"/>
-    <w:semiHidden/>
-    <w:unhideWhenUsed/>
-    <w:rsid w:val="00985A97"/>
-    <w:rPr>
-      <w:rFonts w:ascii="Tahoma" w:hAnsi="Tahoma" w:cs="Tahoma"/>
-      <w:sz w:val="16"/>
-      <w:szCs w:val="16"/>
-    </w:rPr>
-  </w:style>
-  <w:style w:type="character" w:customStyle="1" w:styleId="BalloonTextChar">
-    <w:name w:val="Balloon Text Char"/>
-    <w:basedOn w:val="DefaultParagraphFont"/>
-    <w:link w:val="BalloonText"/>
-    <w:uiPriority w:val="99"/>
-    <w:semiHidden/>
-    <w:rsid w:val="00985A97"/>
-    <w:rPr>
-      <w:rFonts w:ascii="Tahoma" w:eastAsia="Times New Roman" w:hAnsi="Tahoma" w:cs="Tahoma"/>
-      <w:sz w:val="16"/>
-      <w:szCs w:val="16"/>
-      <w:lang w:val="fr-FR"/>
-    </w:rPr>
-  </w:style>
-  <w:style w:type="paragraph" w:styleId="Caption">
-    <w:name w:val="caption"/>
-    <w:basedOn w:val="Normal"/>
-    <w:next w:val="Normal"/>
-    <w:uiPriority w:val="35"/>
-    <w:unhideWhenUsed/>
-    <w:qFormat/>
-    <w:rsid w:val="00E5096C"/>
-    <w:pPr>
-      <w:spacing w:after="200"/>
-    </w:pPr>
-    <w:rPr>
-      <w:b/>
-      <w:bCs/>
-      <w:color w:val="4F81BD" w:themeColor="accent1"/>
-      <w:sz w:val="18"/>
-      <w:szCs w:val="18"/>
-    </w:rPr>
-  </w:style>
-</w:styles>
-</file>
-
-<file path=word/stylesWithEffects.xml><?xml version="1.0" encoding="utf-8"?>
-<w:styles xmlns:wpc="http://schemas.microsoft.com/office/word/2010/wordprocessingCanvas" xmlns:mc="http://schemas.openxmlformats.org/markup-compatibility/2006" xmlns:o="urn:schemas-microsoft-com:office:office" xmlns:r="http://schemas.openxmlformats.org/officeDocument/2006/relationships" xmlns:m="http://schemas.openxmlformats.org/officeDocument/2006/math" xmlns:v="urn:schemas-microsoft-com:vml" xmlns:wp14="http://schemas.microsoft.com/office/word/2010/wordprocessingDrawing" xmlns:wp="http://schemas.openxmlformats.org/drawingml/2006/wordprocessingDrawing" xmlns:w10="urn:schemas-microsoft-com:office:word" xmlns:w="http://schemas.openxmlformats.org/wordprocessingml/2006/main" xmlns:w14="http://schemas.microsoft.com/office/word/2010/wordml" xmlns:wpg="http://schemas.microsoft.com/office/word/2010/wordprocessingGroup" xmlns:wpi="http://schemas.microsoft.com/office/word/2010/wordprocessingInk" xmlns:wne="http://schemas.microsoft.com/office/word/2006/wordml" xmlns:wps="http://schemas.microsoft.com/office/word/2010/wordprocessingShape" mc:Ignorable="w14 wp14">
-  <w:docDefaults>
-    <w:rPrDefault>
-      <w:rPr>
-        <w:rFonts w:asciiTheme="minorHAnsi" w:eastAsiaTheme="minorHAnsi" w:hAnsiTheme="minorHAnsi" w:cstheme="minorBidi"/>
-        <w:sz w:val="22"/>
-        <w:szCs w:val="22"/>
-        <w:lang w:val="en-US" w:eastAsia="en-US" w:bidi="ar-SA"/>
-      </w:rPr>
-    </w:rPrDefault>
-    <w:pPrDefault>
-      <w:pPr>
-        <w:spacing w:after="200" w:line="276" w:lineRule="auto"/>
-      </w:pPr>
-    </w:pPrDefault>
-  </w:docDefaults>
-  <w:latentStyles w:defLockedState="0" w:defUIPriority="99" w:defSemiHidden="1" w:defUnhideWhenUsed="1" w:defQFormat="0" w:count="267">
-    <w:lsdException w:name="Normal" w:semiHidden="0" w:uiPriority="0" w:unhideWhenUsed="0" w:qFormat="1"/>
-    <w:lsdException w:name="heading 1" w:semiHidden="0" w:uiPriority="0" w:unhideWhenUsed="0" w:qFormat="1"/>
-    <w:lsdException w:name="heading 2" w:uiPriority="0" w:qFormat="1"/>
-    <w:lsdException w:name="heading 3" w:uiPriority="0" w:qFormat="1"/>
-    <w:lsdException w:name="heading 4" w:uiPriority="0" w:qFormat="1"/>
-    <w:lsdException w:name="heading 5" w:uiPriority="0" w:qFormat="1"/>
-    <w:lsdException w:name="heading 6" w:uiPriority="0" w:qFormat="1"/>
-    <w:lsdException w:name="heading 7" w:uiPriority="0" w:qFormat="1"/>
-    <w:lsdException w:name="heading 8" w:uiPriority="0" w:qFormat="1"/>
-    <w:lsdException w:name="heading 9" w:uiPriority="0" w:qFormat="1"/>
-    <w:lsdException w:name="toc 1" w:uiPriority="39"/>
-    <w:lsdException w:name="toc 2" w:uiPriority="39"/>
-    <w:lsdException w:name="toc 3" w:uiPriority="39"/>
-    <w:lsdException w:name="toc 4" w:uiPriority="39"/>
-    <w:lsdException w:name="toc 5" w:uiPriority="39"/>
-    <w:lsdException w:name="toc 6" w:uiPriority="39"/>
-    <w:lsdException w:name="toc 7" w:uiPriority="39"/>
-    <w:lsdException w:name="toc 8" w:uiPriority="39"/>
-    <w:lsdException w:name="toc 9" w:uiPriority="39"/>
-    <w:lsdException w:name="caption" w:uiPriority="35" w:qFormat="1"/>
-    <w:lsdException w:name="Title" w:semiHidden="0" w:uiPriority="10" w:unhideWhenUsed="0" w:qFormat="1"/>
-    <w:lsdException w:name="Default Paragraph Font" w:uiPriority="1"/>
-    <w:lsdException w:name="Body Text" w:uiPriority="0"/>
-    <w:lsdException w:name="Subtitle" w:semiHidden="0" w:uiPriority="11" w:unhideWhenUsed="0" w:qFormat="1"/>
-    <w:lsdException w:name="Strong" w:semiHidden="0" w:uiPriority="22" w:unhideWhenUsed="0" w:qFormat="1"/>
-    <w:lsdException w:name="Emphasis" w:semiHidden="0" w:uiPriority="20" w:unhideWhenUsed="0" w:qFormat="1"/>
-    <w:lsdException w:name="Table Grid" w:semiHidden="0" w:uiPriority="59" w:unhideWhenUsed="0"/>
-    <w:lsdException w:name="Placeholder Text" w:unhideWhenUsed="0"/>
-    <w:lsdException w:name="No Spacing" w:semiHidden="0" w:uiPriority="1" w:unhideWhenUsed="0" w:qFormat="1"/>
-    <w:lsdException w:name="Light Shading" w:semiHidden="0" w:uiPriority="60" w:unhideWhenUsed="0"/>
-    <w:lsdException w:name="Light List" w:semiHidden="0" w:uiPriority="61" w:unhideWhenUsed="0"/>
-    <w:lsdException w:name="Light Grid" w:semiHidden="0" w:uiPriority="62" w:unhideWhenUsed="0"/>
-    <w:lsdException w:name="Medium Shading 1" w:semiHidden="0" w:uiPriority="63" w:unhideWhenUsed="0"/>
-    <w:lsdException w:name="Medium Shading 2" w:semiHidden="0" w:uiPriority="64" w:unhideWhenUsed="0"/>
-    <w:lsdException w:name="Medium List 1" w:semiHidden="0" w:uiPriority="65" w:unhideWhenUsed="0"/>
-    <w:lsdException w:name="Medium List 2" w:semiHidden="0" w:uiPriority="66" w:unhideWhenUsed="0"/>
-    <w:lsdException w:name="Medium Grid 1" w:semiHidden="0" w:uiPriority="67" w:unhideWhenUsed="0"/>
-    <w:lsdException w:name="Medium Grid 2" w:semiHidden="0" w:uiPriority="68" w:unhideWhenUsed="0"/>
-    <w:lsdException w:name="Medium Grid 3" w:semiHidden="0" w:uiPriority="69" w:unhideWhenUsed="0"/>
-    <w:lsdException w:name="Dark List" w:semiHidden="0" w:uiPriority="70" w:unhideWhenUsed="0"/>
-    <w:lsdException w:name="Colorful Shading" w:semiHidden="0" w:uiPriority="71" w:unhideWhenUsed="0"/>
-    <w:lsdException w:name="Colorful List" w:semiHidden="0" w:uiPriority="72" w:unhideWhenUsed="0"/>
-    <w:lsdException w:name="Colorful Grid" w:semiHidden="0" w:uiPriority="73" w:unhideWhenUsed="0"/>
-    <w:lsdException w:name="Light Shading Accent 1" w:semiHidden="0" w:uiPriority="60" w:unhideWhenUsed="0"/>
-    <w:lsdException w:name="Light List Accent 1" w:semiHidden="0" w:uiPriority="61" w:unhideWhenUsed="0"/>
-    <w:lsdException w:name="Light Grid Accent 1" w:semiHidden="0" w:uiPriority="62" w:unhideWhenUsed="0"/>
-    <w:lsdException w:name="Medium Shading 1 Accent 1" w:semiHidden="0" w:uiPriority="63" w:unhideWhenUsed="0"/>
-    <w:lsdException w:name="Medium Shading 2 Accent 1" w:semiHidden="0" w:uiPriority="64" w:unhideWhenUsed="0"/>
-    <w:lsdException w:name="Medium List 1 Accent 1" w:semiHidden="0" w:uiPriority="65" w:unhideWhenUsed="0"/>
-    <w:lsdException w:name="Revision" w:unhideWhenUsed="0"/>
-    <w:lsdException w:name="List Paragraph" w:semiHidden="0" w:uiPriority="34" w:unhideWhenUsed="0" w:qFormat="1"/>
-    <w:lsdException w:name="Quote" w:semiHidden="0" w:uiPriority="29" w:unhideWhenUsed="0" w:qFormat="1"/>
-    <w:lsdException w:name="Intense Quote" w:semiHidden="0" w:uiPriority="30" w:unhideWhenUsed="0" w:qFormat="1"/>
-    <w:lsdException w:name="Medium List 2 Accent 1" w:semiHidden="0" w:uiPriority="66" w:unhideWhenUsed="0"/>
-    <w:lsdException w:name="Medium Grid 1 Accent 1" w:semiHidden="0" w:uiPriority="67" w:unhideWhenUsed="0"/>
-    <w:lsdException w:name="Medium Grid 2 Accent 1" w:semiHidden="0" w:uiPriority="68" w:unhideWhenUsed="0"/>
-    <w:lsdException w:name="Medium Grid 3 Accent 1" w:semiHidden="0" w:uiPriority="69" w:unhideWhenUsed="0"/>
-    <w:lsdException w:name="Dark List Accent 1" w:semiHidden="0" w:uiPriority="70" w:unhideWhenUsed="0"/>
-    <w:lsdException w:name="Colorful Shading Accent 1" w:semiHidden="0" w:uiPriority="71" w:unhideWhenUsed="0"/>
-    <w:lsdException w:name="Colorful List Accent 1" w:semiHidden="0" w:uiPriority="72" w:unhideWhenUsed="0"/>
-    <w:lsdException w:name="Colorful Grid Accent 1" w:semiHidden="0" w:uiPriority="73" w:unhideWhenUsed="0"/>
-    <w:lsdException w:name="Light Shading Accent 2" w:semiHidden="0" w:uiPriority="60" w:unhideWhenUsed="0"/>
-    <w:lsdException w:name="Light List Accent 2" w:semiHidden="0" w:uiPriority="61" w:unhideWhenUsed="0"/>
-    <w:lsdException w:name="Light Grid Accent 2" w:semiHidden="0" w:uiPriority="62" w:unhideWhenUsed="0"/>
-    <w:lsdException w:name="Medium Shading 1 Accent 2" w:semiHidden="0" w:uiPriority="63" w:unhideWhenUsed="0"/>
-    <w:lsdException w:name="Medium Shading 2 Accent 2" w:semiHidden="0" w:uiPriority="64" w:unhideWhenUsed="0"/>
-    <w:lsdException w:name="Medium List 1 Accent 2" w:semiHidden="0" w:uiPriority="65" w:unhideWhenUsed="0"/>
-    <w:lsdException w:name="Medium List 2 Accent 2" w:semiHidden="0" w:uiPriority="66" w:unhideWhenUsed="0"/>
-    <w:lsdException w:name="Medium Grid 1 Accent 2" w:semiHidden="0" w:uiPriority="67" w:unhideWhenUsed="0"/>
-    <w:lsdException w:name="Medium Grid 2 Accent 2" w:semiHidden="0" w:uiPriority="68" w:unhideWhenUsed="0"/>
-    <w:lsdException w:name="Medium Grid 3 Accent 2" w:semiHidden="0" w:uiPriority="69" w:unhideWhenUsed="0"/>
-    <w:lsdException w:name="Dark List Accent 2" w:semiHidden="0" w:uiPriority="70" w:unhideWhenUsed="0"/>
-    <w:lsdException w:name="Colorful Shading Accent 2" w:semiHidden="0" w:uiPriority="71" w:unhideWhenUsed="0"/>
-    <w:lsdException w:name="Colorful List Accent 2" w:semiHidden="0" w:uiPriority="72" w:unhideWhenUsed="0"/>
-    <w:lsdException w:name="Colorful Grid Accent 2" w:semiHidden="0" w:uiPriority="73" w:unhideWhenUsed="0"/>
-    <w:lsdException w:name="Light Shading Accent 3" w:semiHidden="0" w:uiPriority="60" w:unhideWhenUsed="0"/>
-    <w:lsdException w:name="Light List Accent 3" w:semiHidden="0" w:uiPriority="61" w:unhideWhenUsed="0"/>
-    <w:lsdException w:name="Light Grid Accent 3" w:semiHidden="0" w:uiPriority="62" w:unhideWhenUsed="0"/>
-    <w:lsdException w:name="Medium Shading 1 Accent 3" w:semiHidden="0" w:uiPriority="63" w:unhideWhenUsed="0"/>
-    <w:lsdException w:name="Medium Shading 2 Accent 3" w:semiHidden="0" w:uiPriority="64" w:unhideWhenUsed="0"/>
-    <w:lsdException w:name="Medium List 1 Accent 3" w:semiHidden="0" w:uiPriority="65" w:unhideWhenUsed="0"/>
-    <w:lsdException w:name="Medium List 2 Accent 3" w:semiHidden="0" w:uiPriority="66" w:unhideWhenUsed="0"/>
-    <w:lsdException w:name="Medium Grid 1 Accent 3" w:semiHidden="0" w:uiPriority="67" w:unhideWhenUsed="0"/>
-    <w:lsdException w:name="Medium Grid 2 Accent 3" w:semiHidden="0" w:uiPriority="68" w:unhideWhenUsed="0"/>
-    <w:lsdException w:name="Medium Grid 3 Accent 3" w:semiHidden="0" w:uiPriority="69" w:unhideWhenUsed="0"/>
-    <w:lsdException w:name="Dark List Accent 3" w:semiHidden="0" w:uiPriority="70" w:unhideWhenUsed="0"/>
-    <w:lsdException w:name="Colorful Shading Accent 3" w:semiHidden="0" w:uiPriority="71" w:unhideWhenUsed="0"/>
-    <w:lsdException w:name="Colorful List Accent 3" w:semiHidden="0" w:uiPriority="72" w:unhideWhenUsed="0"/>
-    <w:lsdException w:name="Colorful Grid Accent 3" w:semiHidden="0" w:uiPriority="73" w:unhideWhenUsed="0"/>
-    <w:lsdException w:name="Light Shading Accent 4" w:semiHidden="0" w:uiPriority="60" w:unhideWhenUsed="0"/>
-    <w:lsdException w:name="Light List Accent 4" w:semiHidden="0" w:uiPriority="61" w:unhideWhenUsed="0"/>
-    <w:lsdException w:name="Light Grid Accent 4" w:semiHidden="0" w:uiPriority="62" w:unhideWhenUsed="0"/>
-    <w:lsdException w:name="Medium Shading 1 Accent 4" w:semiHidden="0" w:uiPriority="63" w:unhideWhenUsed="0"/>
-    <w:lsdException w:name="Medium Shading 2 Accent 4" w:semiHidden="0" w:uiPriority="64" w:unhideWhenUsed="0"/>
-    <w:lsdException w:name="Medium List 1 Accent 4" w:semiHidden="0" w:uiPriority="65" w:unhideWhenUsed="0"/>
-    <w:lsdException w:name="Medium List 2 Accent 4" w:semiHidden="0" w:uiPriority="66" w:unhideWhenUsed="0"/>
-    <w:lsdException w:name="Medium Grid 1 Accent 4" w:semiHidden="0" w:uiPriority="67" w:unhideWhenUsed="0"/>
-    <w:lsdException w:name="Medium Grid 2 Accent 4" w:semiHidden="0" w:uiPriority="68" w:unhideWhenUsed="0"/>
-    <w:lsdException w:name="Medium Grid 3 Accent 4" w:semiHidden="0" w:uiPriority="69" w:unhideWhenUsed="0"/>
-    <w:lsdException w:name="Dark List Accent 4" w:semiHidden="0" w:uiPriority="70" w:unhideWhenUsed="0"/>
-    <w:lsdException w:name="Colorful Shading Accent 4" w:semiHidden="0" w:uiPriority="71" w:unhideWhenUsed="0"/>
-    <w:lsdException w:name="Colorful List Accent 4" w:semiHidden="0" w:uiPriority="72" w:unhideWhenUsed="0"/>
-    <w:lsdException w:name="Colorful Grid Accent 4" w:semiHidden="0" w:uiPriority="73" w:unhideWhenUsed="0"/>
-    <w:lsdException w:name="Light Shading Accent 5" w:semiHidden="0" w:uiPriority="60" w:unhideWhenUsed="0"/>
-    <w:lsdException w:name="Light List Accent 5" w:semiHidden="0" w:uiPriority="61" w:unhideWhenUsed="0"/>
-    <w:lsdException w:name="Light Grid Accent 5" w:semiHidden="0" w:uiPriority="62" w:unhideWhenUsed="0"/>
-    <w:lsdException w:name="Medium Shading 1 Accent 5" w:semiHidden="0" w:uiPriority="63" w:unhideWhenUsed="0"/>
-    <w:lsdException w:name="Medium Shading 2 Accent 5" w:semiHidden="0" w:uiPriority="64" w:unhideWhenUsed="0"/>
-    <w:lsdException w:name="Medium List 1 Accent 5" w:semiHidden="0" w:uiPriority="65" w:unhideWhenUsed="0"/>
-    <w:lsdException w:name="Medium List 2 Accent 5" w:semiHidden="0" w:uiPriority="66" w:unhideWhenUsed="0"/>
-    <w:lsdException w:name="Medium Grid 1 Accent 5" w:semiHidden="0" w:uiPriority="67" w:unhideWhenUsed="0"/>
-    <w:lsdException w:name="Medium Grid 2 Accent 5" w:semiHidden="0" w:uiPriority="68" w:unhideWhenUsed="0"/>
-    <w:lsdException w:name="Medium Grid 3 Accent 5" w:semiHidden="0" w:uiPriority="69" w:unhideWhenUsed="0"/>
-    <w:lsdException w:name="Dark List Accent 5" w:semiHidden="0" w:uiPriority="70" w:unhideWhenUsed="0"/>
-    <w:lsdException w:name="Colorful Shading Accent 5" w:semiHidden="0" w:uiPriority="71" w:unhideWhenUsed="0"/>
-    <w:lsdException w:name="Colorful List Accent 5" w:semiHidden="0" w:uiPriority="72" w:unhideWhenUsed="0"/>
-    <w:lsdException w:name="Colorful Grid Accent 5" w:semiHidden="0" w:uiPriority="73" w:unhideWhenUsed="0"/>
-    <w:lsdException w:name="Light Shading Accent 6" w:semiHidden="0" w:uiPriority="60" w:unhideWhenUsed="0"/>
-    <w:lsdException w:name="Light List Accent 6" w:semiHidden="0" w:uiPriority="61" w:unhideWhenUsed="0"/>
-    <w:lsdException w:name="Light Grid Accent 6" w:semiHidden="0" w:uiPriority="62" w:unhideWhenUsed="0"/>
-    <w:lsdException w:name="Medium Shading 1 Accent 6" w:semiHidden="0" w:uiPriority="63" w:unhideWhenUsed="0"/>
-    <w:lsdException w:name="Medium Shading 2 Accent 6" w:semiHidden="0" w:uiPriority="64" w:unhideWhenUsed="0"/>
-    <w:lsdException w:name="Medium List 1 Accent 6" w:semiHidden="0" w:uiPriority="65" w:unhideWhenUsed="0"/>
-    <w:lsdException w:name="Medium List 2 Accent 6" w:semiHidden="0" w:uiPriority="66" w:unhideWhenUsed="0"/>
-    <w:lsdException w:name="Medium Grid 1 Accent 6" w:semiHidden="0" w:uiPriority="67" w:unhideWhenUsed="0"/>
-    <w:lsdException w:name="Medium Grid 2 Accent 6" w:semiHidden="0" w:uiPriority="68" w:unhideWhenUsed="0"/>
-    <w:lsdException w:name="Medium Grid 3 Accent 6" w:semiHidden="0" w:uiPriority="69" w:unhideWhenUsed="0"/>
-    <w:lsdException w:name="Dark List Accent 6" w:semiHidden="0" w:uiPriority="70" w:unhideWhenUsed="0"/>
-    <w:lsdException w:name="Colorful Shading Accent 6" w:semiHidden="0" w:uiPriority="71" w:unhideWhenUsed="0"/>
-    <w:lsdException w:name="Colorful List Accent 6" w:semiHidden="0" w:uiPriority="72" w:unhideWhenUsed="0"/>
-    <w:lsdException w:name="Colorful Grid Accent 6" w:semiHidden="0" w:uiPriority="73" w:unhideWhenUsed="0"/>
-    <w:lsdException w:name="Subtle Emphasis" w:semiHidden="0" w:uiPriority="19" w:unhideWhenUsed="0" w:qFormat="1"/>
-    <w:lsdException w:name="Intense Emphasis" w:semiHidden="0" w:uiPriority="21" w:unhideWhenUsed="0" w:qFormat="1"/>
-    <w:lsdException w:name="Subtle Reference" w:semiHidden="0" w:uiPriority="31" w:unhideWhenUsed="0" w:qFormat="1"/>
-    <w:lsdException w:name="Intense Reference" w:semiHidden="0" w:uiPriority="32" w:unhideWhenUsed="0" w:qFormat="1"/>
-    <w:lsdException w:name="Book Title" w:semiHidden="0" w:uiPriority="33" w:unhideWhenUsed="0" w:qFormat="1"/>
-    <w:lsdException w:name="Bibliography" w:uiPriority="37"/>
-    <w:lsdException w:name="TOC Heading" w:uiPriority="39" w:qFormat="1"/>
+  <w:latentStyles w:defLockedState="0" w:defUIPriority="99" w:defSemiHidden="0" w:defUnhideWhenUsed="0" w:defQFormat="0" w:count="371">
+    <w:lsdException w:name="Normal" w:uiPriority="0" w:qFormat="1"/>
+    <w:lsdException w:name="heading 1" w:uiPriority="0" w:qFormat="1"/>
+    <w:lsdException w:name="heading 2" w:semiHidden="1" w:uiPriority="0" w:unhideWhenUsed="1" w:qFormat="1"/>
+    <w:lsdException w:name="heading 3" w:semiHidden="1" w:uiPriority="0" w:unhideWhenUsed="1" w:qFormat="1"/>
+    <w:lsdException w:name="heading 4" w:semiHidden="1" w:uiPriority="0" w:unhideWhenUsed="1" w:qFormat="1"/>
+    <w:lsdException w:name="heading 5" w:semiHidden="1" w:uiPriority="0" w:unhideWhenUsed="1" w:qFormat="1"/>
+    <w:lsdException w:name="heading 6" w:semiHidden="1" w:uiPriority="0" w:unhideWhenUsed="1" w:qFormat="1"/>
+    <w:lsdException w:name="heading 7" w:semiHidden="1" w:uiPriority="0" w:unhideWhenUsed="1" w:qFormat="1"/>
+    <w:lsdException w:name="heading 8" w:semiHidden="1" w:uiPriority="0" w:unhideWhenUsed="1" w:qFormat="1"/>
+    <w:lsdException w:name="heading 9" w:semiHidden="1" w:uiPriority="0" w:unhideWhenUsed="1" w:qFormat="1"/>
+    <w:lsdException w:name="index 1" w:semiHidden="1" w:unhideWhenUsed="1"/>
+    <w:lsdException w:name="index 2" w:semiHidden="1" w:unhideWhenUsed="1"/>
+    <w:lsdException w:name="index 3" w:semiHidden="1" w:unhideWhenUsed="1"/>
+    <w:lsdException w:name="index 4" w:semiHidden="1" w:unhideWhenUsed="1"/>
+    <w:lsdException w:name="index 5" w:semiHidden="1" w:unhideWhenUsed="1"/>
+    <w:lsdException w:name="index 6" w:semiHidden="1" w:unhideWhenUsed="1"/>
+    <w:lsdException w:name="index 7" w:semiHidden="1" w:unhideWhenUsed="1"/>
+    <w:lsdException w:name="index 8" w:semiHidden="1" w:unhideWhenUsed="1"/>
+    <w:lsdException w:name="index 9" w:semiHidden="1" w:unhideWhenUsed="1"/>
+    <w:lsdException w:name="toc 1" w:semiHidden="1" w:uiPriority="39" w:unhideWhenUsed="1"/>
+    <w:lsdException w:name="toc 2" w:semiHidden="1" w:uiPriority="39" w:unhideWhenUsed="1"/>
+    <w:lsdException w:name="toc 3" w:semiHidden="1" w:uiPriority="39" w:unhideWhenUsed="1"/>
+    <w:lsdException w:name="toc 4" w:semiHidden="1" w:uiPriority="39" w:unhideWhenUsed="1"/>
+    <w:lsdException w:name="toc 5" w:semiHidden="1" w:uiPriority="39" w:unhideWhenUsed="1"/>
+    <w:lsdException w:name="toc 6" w:semiHidden="1" w:uiPriority="39" w:unhideWhenUsed="1"/>
+    <w:lsdException w:name="toc 7" w:semiHidden="1" w:uiPriority="39" w:unhideWhenUsed="1"/>
+    <w:lsdException w:name="toc 8" w:semiHidden="1" w:uiPriority="39" w:unhideWhenUsed="1"/>
+    <w:lsdException w:name="toc 9" w:semiHidden="1" w:uiPriority="39" w:unhideWhenUsed="1"/>
+    <w:lsdException w:name="Normal Indent" w:semiHidden="1" w:unhideWhenUsed="1"/>
+    <w:lsdException w:name="footnote text" w:semiHidden="1" w:unhideWhenUsed="1"/>
+    <w:lsdException w:name="annotation text" w:semiHidden="1" w:unhideWhenUsed="1"/>
+    <w:lsdException w:name="header" w:semiHidden="1" w:unhideWhenUsed="1"/>
+    <w:lsdException w:name="footer" w:semiHidden="1" w:unhideWhenUsed="1"/>
+    <w:lsdException w:name="index heading" w:semiHidden="1" w:unhideWhenUsed="1"/>
+    <w:lsdException w:name="caption" w:semiHidden="1" w:uiPriority="35" w:unhideWhenUsed="1" w:qFormat="1"/>
+    <w:lsdException w:name="table of figures" w:semiHidden="1" w:unhideWhenUsed="1"/>
+    <w:lsdException w:name="envelope address" w:semiHidden="1" w:unhideWhenUsed="1"/>
+    <w:lsdException w:name="envelope return" w:semiHidden="1" w:unhideWhenUsed="1"/>
+    <w:lsdException w:name="footnote reference" w:semiHidden="1" w:unhideWhenUsed="1"/>
+    <w:lsdException w:name="annotation reference" w:semiHidden="1" w:unhideWhenUsed="1"/>
+    <w:lsdException w:name="line number" w:semiHidden="1" w:unhideWhenUsed="1"/>
+    <w:lsdException w:name="page number" w:semiHidden="1" w:unhideWhenUsed="1"/>
+    <w:lsdException w:name="endnote reference" w:semiHidden="1" w:unhideWhenUsed="1"/>
+    <w:lsdException w:name="endnote text" w:semiHidden="1" w:unhideWhenUsed="1"/>
+    <w:lsdException w:name="table of authorities" w:semiHidden="1" w:unhideWhenUsed="1"/>
+    <w:lsdException w:name="macro" w:semiHidden="1" w:unhideWhenUsed="1"/>
+    <w:lsdException w:name="toa heading" w:semiHidden="1" w:unhideWhenUsed="1"/>
+    <w:lsdException w:name="List" w:semiHidden="1" w:unhideWhenUsed="1"/>
+    <w:lsdException w:name="List Bullet" w:semiHidden="1" w:unhideWhenUsed="1"/>
+    <w:lsdException w:name="List Number" w:semiHidden="1" w:unhideWhenUsed="1"/>
+    <w:lsdException w:name="List 2" w:semiHidden="1" w:unhideWhenUsed="1"/>
+    <w:lsdException w:name="List 3" w:semiHidden="1" w:unhideWhenUsed="1"/>
+    <w:lsdException w:name="List 4" w:semiHidden="1" w:unhideWhenUsed="1"/>
+    <w:lsdException w:name="List 5" w:semiHidden="1" w:unhideWhenUsed="1"/>
+    <w:lsdException w:name="List Bullet 2" w:semiHidden="1" w:unhideWhenUsed="1"/>
+    <w:lsdException w:name="List Bullet 3" w:semiHidden="1" w:unhideWhenUsed="1"/>
+    <w:lsdException w:name="List Bullet 4" w:semiHidden="1" w:unhideWhenUsed="1"/>
+    <w:lsdException w:name="List Bullet 5" w:semiHidden="1" w:unhideWhenUsed="1"/>
+    <w:lsdException w:name="List Number 2" w:semiHidden="1" w:unhideWhenUsed="1"/>
+    <w:lsdException w:name="List Number 3" w:semiHidden="1" w:unhideWhenUsed="1"/>
+    <w:lsdException w:name="List Number 4" w:semiHidden="1" w:unhideWhenUsed="1"/>
+    <w:lsdException w:name="List Number 5" w:semiHidden="1" w:unhideWhenUsed="1"/>
+    <w:lsdException w:name="Title" w:uiPriority="10" w:qFormat="1"/>
+    <w:lsdException w:name="Closing" w:semiHidden="1" w:unhideWhenUsed="1"/>
+    <w:lsdException w:name="Signature" w:semiHidden="1" w:unhideWhenUsed="1"/>
+    <w:lsdException w:name="Default Paragraph Font" w:semiHidden="1" w:uiPriority="1" w:unhideWhenUsed="1"/>
+    <w:lsdException w:name="Body Text" w:semiHidden="1" w:uiPriority="0" w:unhideWhenUsed="1"/>
+    <w:lsdException w:name="Body Text Indent" w:semiHidden="1" w:unhideWhenUsed="1"/>
+    <w:lsdException w:name="List Continue" w:semiHidden="1" w:unhideWhenUsed="1"/>
+    <w:lsdException w:name="List Continue 2" w:semiHidden="1" w:unhideWhenUsed="1"/>
+    <w:lsdException w:name="List Continue 3" w:semiHidden="1" w:unhideWhenUsed="1"/>
+    <w:lsdException w:name="List Continue 4" w:semiHidden="1" w:unhideWhenUsed="1"/>
+    <w:lsdException w:name="List Continue 5" w:semiHidden="1" w:unhideWhenUsed="1"/>
+    <w:lsdException w:name="Message Header" w:semiHidden="1" w:unhideWhenUsed="1"/>
+    <w:lsdException w:name="Subtitle" w:uiPriority="11" w:qFormat="1"/>
+    <w:lsdException w:name="Salutation" w:semiHidden="1" w:unhideWhenUsed="1"/>
+    <w:lsdException w:name="Date" w:semiHidden="1" w:unhideWhenUsed="1"/>
+    <w:lsdException w:name="Body Text First Indent" w:semiHidden="1" w:unhideWhenUsed="1"/>
+    <w:lsdException w:name="Body Text First Indent 2" w:semiHidden="1" w:unhideWhenUsed="1"/>
+    <w:lsdException w:name="Note Heading" w:semiHidden="1" w:unhideWhenUsed="1"/>
+    <w:lsdException w:name="Body Text 2" w:semiHidden="1" w:unhideWhenUsed="1"/>
+    <w:lsdException w:name="Body Text 3" w:semiHidden="1" w:unhideWhenUsed="1"/>
+    <w:lsdException w:name="Body Text Indent 2" w:semiHidden="1" w:unhideWhenUsed="1"/>
+    <w:lsdException w:name="Body Text Indent 3" w:semiHidden="1" w:unhideWhenUsed="1"/>
+    <w:lsdException w:name="Block Text" w:semiHidden="1" w:unhideWhenUsed="1"/>
+    <w:lsdException w:name="Hyperlink" w:semiHidden="1" w:unhideWhenUsed="1"/>
+    <w:lsdException w:name="FollowedHyperlink" w:semiHidden="1" w:unhideWhenUsed="1"/>
+    <w:lsdException w:name="Strong" w:uiPriority="22" w:qFormat="1"/>
+    <w:lsdException w:name="Emphasis" w:uiPriority="20" w:qFormat="1"/>
+    <w:lsdException w:name="Document Map" w:semiHidden="1" w:unhideWhenUsed="1"/>
+    <w:lsdException w:name="Plain Text" w:semiHidden="1" w:unhideWhenUsed="1"/>
+    <w:lsdException w:name="E-mail Signature" w:semiHidden="1" w:unhideWhenUsed="1"/>
+    <w:lsdException w:name="HTML Top of Form" w:semiHidden="1" w:unhideWhenUsed="1"/>
+    <w:lsdException w:name="HTML Bottom of Form" w:semiHidden="1" w:unhideWhenUsed="1"/>
+    <w:lsdException w:name="Normal (Web)" w:semiHidden="1" w:unhideWhenUsed="1"/>
+    <w:lsdException w:name="HTML Acronym" w:semiHidden="1" w:unhideWhenUsed="1"/>
+    <w:lsdException w:name="HTML Address" w:semiHidden="1" w:unhideWhenUsed="1"/>
+    <w:lsdException w:name="HTML Cite" w:semiHidden="1" w:unhideWhenUsed="1"/>
+    <w:lsdException w:name="HTML Code" w:semiHidden="1" w:unhideWhenUsed="1"/>
+    <w:lsdException w:name="HTML Definition" w:semiHidden="1" w:unhideWhenUsed="1"/>
+    <w:lsdException w:name="HTML Keyboard" w:semiHidden="1" w:unhideWhenUsed="1"/>
+    <w:lsdException w:name="HTML Preformatted" w:semiHidden="1" w:unhideWhenUsed="1"/>
+    <w:lsdException w:name="HTML Sample" w:semiHidden="1" w:unhideWhenUsed="1"/>
+    <w:lsdException w:name="HTML Typewriter" w:semiHidden="1" w:unhideWhenUsed="1"/>
+    <w:lsdException w:name="HTML Variable" w:semiHidden="1" w:unhideWhenUsed="1"/>
+    <w:lsdException w:name="Normal Table" w:semiHidden="1" w:unhideWhenUsed="1"/>
+    <w:lsdException w:name="annotation subject" w:semiHidden="1" w:unhideWhenUsed="1"/>
+    <w:lsdException w:name="No List" w:semiHidden="1" w:unhideWhenUsed="1"/>
+    <w:lsdException w:name="Outline List 1" w:semiHidden="1" w:unhideWhenUsed="1"/>
+    <w:lsdException w:name="Outline List 2" w:semiHidden="1" w:unhideWhenUsed="1"/>
+    <w:lsdException w:name="Outline List 3" w:semiHidden="1" w:unhideWhenUsed="1"/>
+    <w:lsdException w:name="Table Simple 1" w:semiHidden="1" w:unhideWhenUsed="1"/>
+    <w:lsdException w:name="Table Simple 2" w:semiHidden="1" w:unhideWhenUsed="1"/>
+    <w:lsdException w:name="Table Simple 3" w:semiHidden="1" w:unhideWhenUsed="1"/>
+    <w:lsdException w:name="Table Classic 1" w:semiHidden="1" w:unhideWhenUsed="1"/>
+    <w:lsdException w:name="Table Classic 2" w:semiHidden="1" w:unhideWhenUsed="1"/>
+    <w:lsdException w:name="Table Classic 3" w:semiHidden="1" w:unhideWhenUsed="1"/>
+    <w:lsdException w:name="Table Classic 4" w:semiHidden="1" w:unhideWhenUsed="1"/>
+    <w:lsdException w:name="Table Colorful 1" w:semiHidden="1" w:unhideWhenUsed="1"/>
+    <w:lsdException w:name="Table Colorful 2" w:semiHidden="1" w:unhideWhenUsed="1"/>
+    <w:lsdException w:name="Table Colorful 3" w:semiHidden="1" w:unhideWhenUsed="1"/>
+    <w:lsdException w:name="Table Columns 1" w:semiHidden="1" w:unhideWhenUsed="1"/>
+    <w:lsdException w:name="Table Columns 2" w:semiHidden="1" w:unhideWhenUsed="1"/>
+    <w:lsdException w:name="Table Columns 3" w:semiHidden="1" w:unhideWhenUsed="1"/>
+    <w:lsdException w:name="Table Columns 4" w:semiHidden="1" w:unhideWhenUsed="1"/>
+    <w:lsdException w:name="Table Columns 5" w:semiHidden="1" w:unhideWhenUsed="1"/>
+    <w:lsdException w:name="Table Grid 1" w:semiHidden="1" w:unhideWhenUsed="1"/>
+    <w:lsdException w:name="Table Grid 2" w:semiHidden="1" w:unhideWhenUsed="1"/>
+    <w:lsdException w:name="Table Grid 3" w:semiHidden="1" w:unhideWhenUsed="1"/>
+    <w:lsdException w:name="Table Grid 4" w:semiHidden="1" w:unhideWhenUsed="1"/>
+    <w:lsdException w:name="Table Grid 5" w:semiHidden="1" w:unhideWhenUsed="1"/>
+    <w:lsdException w:name="Table Grid 6" w:semiHidden="1" w:unhideWhenUsed="1"/>
+    <w:lsdException w:name="Table Grid 7" w:semiHidden="1" w:unhideWhenUsed="1"/>
+    <w:lsdException w:name="Table Grid 8" w:semiHidden="1" w:unhideWhenUsed="1"/>
+    <w:lsdException w:name="Table List 1" w:semiHidden="1" w:unhideWhenUsed="1"/>
+    <w:lsdException w:name="Table List 2" w:semiHidden="1" w:unhideWhenUsed="1"/>
+    <w:lsdException w:name="Table List 3" w:semiHidden="1" w:unhideWhenUsed="1"/>
+    <w:lsdException w:name="Table List 4" w:semiHidden="1" w:unhideWhenUsed="1"/>
+    <w:lsdException w:name="Table List 5" w:semiHidden="1" w:unhideWhenUsed="1"/>
+    <w:lsdException w:name="Table List 6" w:semiHidden="1" w:unhideWhenUsed="1"/>
+    <w:lsdException w:name="Table List 7" w:semiHidden="1" w:unhideWhenUsed="1"/>
+    <w:lsdException w:name="Table List 8" w:semiHidden="1" w:unhideWhenUsed="1"/>
+    <w:lsdException w:name="Table 3D effects 1" w:semiHidden="1" w:unhideWhenUsed="1"/>
+    <w:lsdException w:name="Table 3D effects 2" w:semiHidden="1" w:unhideWhenUsed="1"/>
+    <w:lsdException w:name="Table 3D effects 3" w:semiHidden="1" w:unhideWhenUsed="1"/>
+    <w:lsdException w:name="Table Contemporary" w:semiHidden="1" w:unhideWhenUsed="1"/>
+    <w:lsdException w:name="Table Elegant" w:semiHidden="1" w:unhideWhenUsed="1"/>
+    <w:lsdException w:name="Table Professional" w:semiHidden="1" w:unhideWhenUsed="1"/>
+    <w:lsdException w:name="Table Subtle 1" w:semiHidden="1" w:unhideWhenUsed="1"/>
+    <w:lsdException w:name="Table Subtle 2" w:semiHidden="1" w:unhideWhenUsed="1"/>
+    <w:lsdException w:name="Table Web 1" w:semiHidden="1" w:unhideWhenUsed="1"/>
+    <w:lsdException w:name="Table Web 2" w:semiHidden="1" w:unhideWhenUsed="1"/>
+    <w:lsdException w:name="Table Web 3" w:semiHidden="1" w:unhideWhenUsed="1"/>
+    <w:lsdException w:name="Balloon Text" w:semiHidden="1" w:unhideWhenUsed="1"/>
+    <w:lsdException w:name="Table Grid" w:uiPriority="59"/>
+    <w:lsdException w:name="Table Theme" w:semiHidden="1" w:unhideWhenUsed="1"/>
+    <w:lsdException w:name="Placeholder Text" w:semiHidden="1"/>
+    <w:lsdException w:name="No Spacing" w:uiPriority="1" w:qFormat="1"/>
+    <w:lsdException w:name="Light Shading" w:uiPriority="60"/>
+    <w:lsdException w:name="Light List" w:uiPriority="61"/>
+    <w:lsdException w:name="Light Grid" w:uiPriority="62"/>
+    <w:lsdException w:name="Medium Shading 1" w:uiPriority="63"/>
+    <w:lsdException w:name="Medium Shading 2" w:uiPriority="64"/>
+    <w:lsdException w:name="Medium List 1" w:uiPriority="65"/>
+    <w:lsdException w:name="Medium List 2" w:uiPriority="66"/>
+    <w:lsdException w:name="Medium Grid 1" w:uiPriority="67"/>
+    <w:lsdException w:name="Medium Grid 2" w:uiPriority="68"/>
+    <w:lsdException w:name="Medium Grid 3" w:uiPriority="69"/>
+    <w:lsdException w:name="Dark List" w:uiPriority="70"/>
+    <w:lsdException w:name="Colorful Shading" w:uiPriority="71"/>
+    <w:lsdException w:name="Colorful List" w:uiPriority="72"/>
+    <w:lsdException w:name="Colorful Grid" w:uiPriority="73"/>
+    <w:lsdException w:name="Light Shading Accent 1" w:uiPriority="60"/>
+    <w:lsdException w:name="Light List Accent 1" w:uiPriority="61"/>
+    <w:lsdException w:name="Light Grid Accent 1" w:uiPriority="62"/>
+    <w:lsdException w:name="Medium Shading 1 Accent 1" w:uiPriority="63"/>
+    <w:lsdException w:name="Medium Shading 2 Accent 1" w:uiPriority="64"/>
+    <w:lsdException w:name="Medium List 1 Accent 1" w:uiPriority="65"/>
+    <w:lsdException w:name="Revision" w:semiHidden="1"/>
+    <w:lsdException w:name="List Paragraph" w:uiPriority="34" w:qFormat="1"/>
+    <w:lsdException w:name="Quote" w:uiPriority="29" w:qFormat="1"/>
+    <w:lsdException w:name="Intense Quote" w:uiPriority="30" w:qFormat="1"/>
+    <w:lsdException w:name="Medium List 2 Accent 1" w:uiPriority="66"/>
+    <w:lsdException w:name="Medium Grid 1 Accent 1" w:uiPriority="67"/>
+    <w:lsdException w:name="Medium Grid 2 Accent 1" w:uiPriority="68"/>
+    <w:lsdException w:name="Medium Grid 3 Accent 1" w:uiPriority="69"/>
+    <w:lsdException w:name="Dark List Accent 1" w:uiPriority="70"/>
+    <w:lsdException w:name="Colorful Shading Accent 1" w:uiPriority="71"/>
+    <w:lsdException w:name="Colorful List Accent 1" w:uiPriority="72"/>
+    <w:lsdException w:name="Colorful Grid Accent 1" w:uiPriority="73"/>
+    <w:lsdException w:name="Light Shading Accent 2" w:uiPriority="60"/>
+    <w:lsdException w:name="Light List Accent 2" w:uiPriority="61"/>
+    <w:lsdException w:name="Light Grid Accent 2" w:uiPriority="62"/>
+    <w:lsdException w:name="Medium Shading 1 Accent 2" w:uiPriority="63"/>
+    <w:lsdException w:name="Medium Shading 2 Accent 2" w:uiPriority="64"/>
+    <w:lsdException w:name="Medium List 1 Accent 2" w:uiPriority="65"/>
+    <w:lsdException w:name="Medium List 2 Accent 2" w:uiPriority="66"/>
+    <w:lsdException w:name="Medium Grid 1 Accent 2" w:uiPriority="67"/>
+    <w:lsdException w:name="Medium Grid 2 Accent 2" w:uiPriority="68"/>
+    <w:lsdException w:name="Medium Grid 3 Accent 2" w:uiPriority="69"/>
+    <w:lsdException w:name="Dark List Accent 2" w:uiPriority="70"/>
+    <w:lsdException w:name="Colorful Shading Accent 2" w:uiPriority="71"/>
+    <w:lsdException w:name="Colorful List Accent 2" w:uiPriority="72"/>
+    <w:lsdException w:name="Colorful Grid Accent 2" w:uiPriority="73"/>
+    <w:lsdException w:name="Light Shading Accent 3" w:uiPriority="60"/>
+    <w:lsdException w:name="Light List Accent 3" w:uiPriority="61"/>
+    <w:lsdException w:name="Light Grid Accent 3" w:uiPriority="62"/>
+    <w:lsdException w:name="Medium Shading 1 Accent 3" w:uiPriority="63"/>
+    <w:lsdException w:name="Medium Shading 2 Accent 3" w:uiPriority="64"/>
+    <w:lsdException w:name="Medium List 1 Accent 3" w:uiPriority="65"/>
+    <w:lsdException w:name="Medium List 2 Accent 3" w:uiPriority="66"/>
+    <w:lsdException w:name="Medium Grid 1 Accent 3" w:uiPriority="67"/>
+    <w:lsdException w:name="Medium Grid 2 Accent 3" w:uiPriority="68"/>
+    <w:lsdException w:name="Medium Grid 3 Accent 3" w:uiPriority="69"/>
+    <w:lsdException w:name="Dark List Accent 3" w:uiPriority="70"/>
+    <w:lsdException w:name="Colorful Shading Accent 3" w:uiPriority="71"/>
+    <w:lsdException w:name="Colorful List Accent 3" w:uiPriority="72"/>
+    <w:lsdException w:name="Colorful Grid Accent 3" w:uiPriority="73"/>
+    <w:lsdException w:name="Light Shading Accent 4" w:uiPriority="60"/>
+    <w:lsdException w:name="Light List Accent 4" w:uiPriority="61"/>
+    <w:lsdException w:name="Light Grid Accent 4" w:uiPriority="62"/>
+    <w:lsdException w:name="Medium Shading 1 Accent 4" w:uiPriority="63"/>
+    <w:lsdException w:name="Medium Shading 2 Accent 4" w:uiPriority="64"/>
+    <w:lsdException w:name="Medium List 1 Accent 4" w:uiPriority="65"/>
+    <w:lsdException w:name="Medium List 2 Accent 4" w:uiPriority="66"/>
+    <w:lsdException w:name="Medium Grid 1 Accent 4" w:uiPriority="67"/>
+    <w:lsdException w:name="Medium Grid 2 Accent 4" w:uiPriority="68"/>
+    <w:lsdException w:name="Medium Grid 3 Accent 4" w:uiPriority="69"/>
+    <w:lsdException w:name="Dark List Accent 4" w:uiPriority="70"/>
+    <w:lsdException w:name="Colorful Shading Accent 4" w:uiPriority="71"/>
+    <w:lsdException w:name="Colorful List Accent 4" w:uiPriority="72"/>
+    <w:lsdException w:name="Colorful Grid Accent 4" w:uiPriority="73"/>
+    <w:lsdException w:name="Light Shading Accent 5" w:uiPriority="60"/>
+    <w:lsdException w:name="Light List Accent 5" w:uiPriority="61"/>
+    <w:lsdException w:name="Light Grid Accent 5" w:uiPriority="62"/>
+    <w:lsdException w:name="Medium Shading 1 Accent 5" w:uiPriority="63"/>
+    <w:lsdException w:name="Medium Shading 2 Accent 5" w:uiPriority="64"/>
+    <w:lsdException w:name="Medium List 1 Accent 5" w:uiPriority="65"/>
+    <w:lsdException w:name="Medium List 2 Accent 5" w:uiPriority="66"/>
+    <w:lsdException w:name="Medium Grid 1 Accent 5" w:uiPriority="67"/>
+    <w:lsdException w:name="Medium Grid 2 Accent 5" w:uiPriority="68"/>
+    <w:lsdException w:name="Medium Grid 3 Accent 5" w:uiPriority="69"/>
+    <w:lsdException w:name="Dark List Accent 5" w:uiPriority="70"/>
+    <w:lsdException w:name="Colorful Shading Accent 5" w:uiPriority="71"/>
+    <w:lsdException w:name="Colorful List Accent 5" w:uiPriority="72"/>
+    <w:lsdException w:name="Colorful Grid Accent 5" w:uiPriority="73"/>
+    <w:lsdException w:name="Light Shading Accent 6" w:uiPriority="60"/>
+    <w:lsdException w:name="Light List Accent 6" w:uiPriority="61"/>
+    <w:lsdException w:name="Light Grid Accent 6" w:uiPriority="62"/>
+    <w:lsdException w:name="Medium Shading 1 Accent 6" w:uiPriority="63"/>
+    <w:lsdException w:name="Medium Shading 2 Accent 6" w:uiPriority="64"/>
+    <w:lsdException w:name="Medium List 1 Accent 6" w:uiPriority="65"/>
+    <w:lsdException w:name="Medium List 2 Accent 6" w:uiPriority="66"/>
+    <w:lsdException w:name="Medium Grid 1 Accent 6" w:uiPriority="67"/>
+    <w:lsdException w:name="Medium Grid 2 Accent 6" w:uiPriority="68"/>
+    <w:lsdException w:name="Medium Grid 3 Accent 6" w:uiPriority="69"/>
+    <w:lsdException w:name="Dark List Accent 6" w:uiPriority="70"/>
+    <w:lsdException w:name="Colorful Shading Accent 6" w:uiPriority="71"/>
+    <w:lsdException w:name="Colorful List Accent 6" w:uiPriority="72"/>
+    <w:lsdException w:name="Colorful Grid Accent 6" w:uiPriority="73"/>
+    <w:lsdException w:name="Subtle Emphasis" w:uiPriority="19" w:qFormat="1"/>
+    <w:lsdException w:name="Intense Emphasis" w:uiPriority="21" w:qFormat="1"/>
+    <w:lsdException w:name="Subtle Reference" w:uiPriority="31" w:qFormat="1"/>
+    <w:lsdException w:name="Intense Reference" w:uiPriority="32" w:qFormat="1"/>
+    <w:lsdException w:name="Book Title" w:uiPriority="33" w:qFormat="1"/>
+    <w:lsdException w:name="Bibliography" w:semiHidden="1" w:uiPriority="37" w:unhideWhenUsed="1"/>
+    <w:lsdException w:name="TOC Heading" w:semiHidden="1" w:uiPriority="39" w:unhideWhenUsed="1" w:qFormat="1"/>
+    <w:lsdException w:name="Plain Table 1" w:uiPriority="41"/>
+    <w:lsdException w:name="Plain Table 2" w:uiPriority="42"/>
+    <w:lsdException w:name="Plain Table 3" w:uiPriority="43"/>
+    <w:lsdException w:name="Plain Table 4" w:uiPriority="44"/>
+    <w:lsdException w:name="Plain Table 5" w:uiPriority="45"/>
+    <w:lsdException w:name="Grid Table Light" w:uiPriority="40"/>
+    <w:lsdException w:name="Grid Table 1 Light" w:uiPriority="46"/>
+    <w:lsdException w:name="Grid Table 2" w:uiPriority="47"/>
+    <w:lsdException w:name="Grid Table 3" w:uiPriority="48"/>
+    <w:lsdException w:name="Grid Table 4" w:uiPriority="49"/>
+    <w:lsdException w:name="Grid Table 5 Dark" w:uiPriority="50"/>
+    <w:lsdException w:name="Grid Table 6 Colorful" w:uiPriority="51"/>
+    <w:lsdException w:name="Grid Table 7 Colorful" w:uiPriority="52"/>
+    <w:lsdException w:name="Grid Table 1 Light Accent 1" w:uiPriority="46"/>
+    <w:lsdException w:name="Grid Table 2 Accent 1" w:uiPriority="47"/>
+    <w:lsdException w:name="Grid Table 3 Accent 1" w:uiPriority="48"/>
+    <w:lsdException w:name="Grid Table 4 Accent 1" w:uiPriority="49"/>
+    <w:lsdException w:name="Grid Table 5 Dark Accent 1" w:uiPriority="50"/>
+    <w:lsdException w:name="Grid Table 6 Colorful Accent 1" w:uiPriority="51"/>
+    <w:lsdException w:name="Grid Table 7 Colorful Accent 1" w:uiPriority="52"/>
+    <w:lsdException w:name="Grid Table 1 Light Accent 2" w:uiPriority="46"/>
+    <w:lsdException w:name="Grid Table 2 Accent 2" w:uiPriority="47"/>
+    <w:lsdException w:name="Grid Table 3 Accent 2" w:uiPriority="48"/>
+    <w:lsdException w:name="Grid Table 4 Accent 2" w:uiPriority="49"/>
+    <w:lsdException w:name="Grid Table 5 Dark Accent 2" w:uiPriority="50"/>
+    <w:lsdException w:name="Grid Table 6 Colorful Accent 2" w:uiPriority="51"/>
+    <w:lsdException w:name="Grid Table 7 Colorful Accent 2" w:uiPriority="52"/>
+    <w:lsdException w:name="Grid Table 1 Light Accent 3" w:uiPriority="46"/>
+    <w:lsdException w:name="Grid Table 2 Accent 3" w:uiPriority="47"/>
+    <w:lsdException w:name="Grid Table 3 Accent 3" w:uiPriority="48"/>
+    <w:lsdException w:name="Grid Table 4 Accent 3" w:uiPriority="49"/>
+    <w:lsdException w:name="Grid Table 5 Dark Accent 3" w:uiPriority="50"/>
+    <w:lsdException w:name="Grid Table 6 Colorful Accent 3" w:uiPriority="51"/>
+    <w:lsdException w:name="Grid Table 7 Colorful Accent 3" w:uiPriority="52"/>
+    <w:lsdException w:name="Grid Table 1 Light Accent 4" w:uiPriority="46"/>
+    <w:lsdException w:name="Grid Table 2 Accent 4" w:uiPriority="47"/>
+    <w:lsdException w:name="Grid Table 3 Accent 4" w:uiPriority="48"/>
+    <w:lsdException w:name="Grid Table 4 Accent 4" w:uiPriority="49"/>
+    <w:lsdException w:name="Grid Table 5 Dark Accent 4" w:uiPriority="50"/>
+    <w:lsdException w:name="Grid Table 6 Colorful Accent 4" w:uiPriority="51"/>
+    <w:lsdException w:name="Grid Table 7 Colorful Accent 4" w:uiPriority="52"/>
+    <w:lsdException w:name="Grid Table 1 Light Accent 5" w:uiPriority="46"/>
+    <w:lsdException w:name="Grid Table 2 Accent 5" w:uiPriority="47"/>
+    <w:lsdException w:name="Grid Table 3 Accent 5" w:uiPriority="48"/>
+    <w:lsdException w:name="Grid Table 4 Accent 5" w:uiPriority="49"/>
+    <w:lsdException w:name="Grid Table 5 Dark Accent 5" w:uiPriority="50"/>
+    <w:lsdException w:name="Grid Table 6 Colorful Accent 5" w:uiPriority="51"/>
+    <w:lsdException w:name="Grid Table 7 Colorful Accent 5" w:uiPriority="52"/>
+    <w:lsdException w:name="Grid Table 1 Light Accent 6" w:uiPriority="46"/>
+    <w:lsdException w:name="Grid Table 2 Accent 6" w:uiPriority="47"/>
+    <w:lsdException w:name="Grid Table 3 Accent 6" w:uiPriority="48"/>
+    <w:lsdException w:name="Grid Table 4 Accent 6" w:uiPriority="49"/>
+    <w:lsdException w:name="Grid Table 5 Dark Accent 6" w:uiPriority="50"/>
+    <w:lsdException w:name="Grid Table 6 Colorful Accent 6" w:uiPriority="51"/>
+    <w:lsdException w:name="Grid Table 7 Colorful Accent 6" w:uiPriority="52"/>
+    <w:lsdException w:name="List Table 1 Light" w:uiPriority="46"/>
+    <w:lsdException w:name="List Table 2" w:uiPriority="47"/>
+    <w:lsdException w:name="List Table 3" w:uiPriority="48"/>
+    <w:lsdException w:name="List Table 4" w:uiPriority="49"/>
+    <w:lsdException w:name="List Table 5 Dark" w:uiPriority="50"/>
+    <w:lsdException w:name="List Table 6 Colorful" w:uiPriority="51"/>
+    <w:lsdException w:name="List Table 7 Colorful" w:uiPriority="52"/>
+    <w:lsdException w:name="List Table 1 Light Accent 1" w:uiPriority="46"/>
+    <w:lsdException w:name="List Table 2 Accent 1" w:uiPriority="47"/>
+    <w:lsdException w:name="List Table 3 Accent 1" w:uiPriority="48"/>
+    <w:lsdException w:name="List Table 4 Accent 1" w:uiPriority="49"/>
+    <w:lsdException w:name="List Table 5 Dark Accent 1" w:uiPriority="50"/>
+    <w:lsdException w:name="List Table 6 Colorful Accent 1" w:uiPriority="51"/>
+    <w:lsdException w:name="List Table 7 Colorful Accent 1" w:uiPriority="52"/>
+    <w:lsdException w:name="List Table 1 Light Accent 2" w:uiPriority="46"/>
+    <w:lsdException w:name="List Table 2 Accent 2" w:uiPriority="47"/>
+    <w:lsdException w:name="List Table 3 Accent 2" w:uiPriority="48"/>
+    <w:lsdException w:name="List Table 4 Accent 2" w:uiPriority="49"/>
+    <w:lsdException w:name="List Table 5 Dark Accent 2" w:uiPriority="50"/>
+    <w:lsdException w:name="List Table 6 Colorful Accent 2" w:uiPriority="51"/>
+    <w:lsdException w:name="List Table 7 Colorful Accent 2" w:uiPriority="52"/>
+    <w:lsdException w:name="List Table 1 Light Accent 3" w:uiPriority="46"/>
+    <w:lsdException w:name="List Table 2 Accent 3" w:uiPriority="47"/>
+    <w:lsdException w:name="List Table 3 Accent 3" w:uiPriority="48"/>
+    <w:lsdException w:name="List Table 4 Accent 3" w:uiPriority="49"/>
+    <w:lsdException w:name="List Table 5 Dark Accent 3" w:uiPriority="50"/>
+    <w:lsdException w:name="List Table 6 Colorful Accent 3" w:uiPriority="51"/>
+    <w:lsdException w:name="List Table 7 Colorful Accent 3" w:uiPriority="52"/>
+    <w:lsdException w:name="List Table 1 Light Accent 4" w:uiPriority="46"/>
+    <w:lsdException w:name="List Table 2 Accent 4" w:uiPriority="47"/>
+    <w:lsdException w:name="List Table 3 Accent 4" w:uiPriority="48"/>
+    <w:lsdException w:name="List Table 4 Accent 4" w:uiPriority="49"/>
+    <w:lsdException w:name="List Table 5 Dark Accent 4" w:uiPriority="50"/>
+    <w:lsdException w:name="List Table 6 Colorful Accent 4" w:uiPriority="51"/>
+    <w:lsdException w:name="List Table 7 Colorful Accent 4" w:uiPriority="52"/>
+    <w:lsdException w:name="List Table 1 Light Accent 5" w:uiPriority="46"/>
+    <w:lsdException w:name="List Table 2 Accent 5" w:uiPriority="47"/>
+    <w:lsdException w:name="List Table 3 Accent 5" w:uiPriority="48"/>
+    <w:lsdException w:name="List Table 4 Accent 5" w:uiPriority="49"/>
+    <w:lsdException w:name="List Table 5 Dark Accent 5" w:uiPriority="50"/>
+    <w:lsdException w:name="List Table 6 Colorful Accent 5" w:uiPriority="51"/>
+    <w:lsdException w:name="List Table 7 Colorful Accent 5" w:uiPriority="52"/>
+    <w:lsdException w:name="List Table 1 Light Accent 6" w:uiPriority="46"/>
+    <w:lsdException w:name="List Table 2 Accent 6" w:uiPriority="47"/>
+    <w:lsdException w:name="List Table 3 Accent 6" w:uiPriority="48"/>
+    <w:lsdException w:name="List Table 4 Accent 6" w:uiPriority="49"/>
+    <w:lsdException w:name="List Table 5 Dark Accent 6" w:uiPriority="50"/>
+    <w:lsdException w:name="List Table 6 Colorful Accent 6" w:uiPriority="51"/>
+    <w:lsdException w:name="List Table 7 Colorful Accent 6" w:uiPriority="52"/>
   </w:latentStyles>
   <w:style w:type="paragraph" w:default="1" w:styleId="Normal">
     <w:name w:val="Normal"/>

</xml_diff>